<commit_message>
doc updated and models rerun
</commit_message>
<xml_diff>
--- a/docs/ML_CW_15764609.docx
+++ b/docs/ML_CW_15764609.docx
@@ -3817,7 +3817,21 @@
                 <w:rStyle w:val="Hyperlink"/>
                 <w:noProof/>
               </w:rPr>
-              <w:t>Convergence Tracking and Visualization</w:t>
+              <w:t>Convergence Tr</w:t>
+            </w:r>
+            <w:r>
+              <w:rPr>
+                <w:rStyle w:val="Hyperlink"/>
+                <w:noProof/>
+              </w:rPr>
+              <w:t>a</w:t>
+            </w:r>
+            <w:r>
+              <w:rPr>
+                <w:rStyle w:val="Hyperlink"/>
+                <w:noProof/>
+              </w:rPr>
+              <w:t>cking and Visualization</w:t>
             </w:r>
             <w:r>
               <w:rPr>
@@ -5980,7 +5994,55 @@
                 <w:sz w:val="20"/>
                 <w:szCs w:val="20"/>
               </w:rPr>
-              <w:t>"basic.4y", "high.school", "university.degree"</w:t>
+              <w:t>"</w:t>
+            </w:r>
+            <w:proofErr w:type="gramStart"/>
+            <w:r>
+              <w:rPr>
+                <w:sz w:val="20"/>
+                <w:szCs w:val="20"/>
+              </w:rPr>
+              <w:t>basic</w:t>
+            </w:r>
+            <w:proofErr w:type="gramEnd"/>
+            <w:r>
+              <w:rPr>
+                <w:sz w:val="20"/>
+                <w:szCs w:val="20"/>
+              </w:rPr>
+              <w:t>.4y", "</w:t>
+            </w:r>
+            <w:proofErr w:type="spellStart"/>
+            <w:r>
+              <w:rPr>
+                <w:sz w:val="20"/>
+                <w:szCs w:val="20"/>
+              </w:rPr>
+              <w:t>high.school</w:t>
+            </w:r>
+            <w:proofErr w:type="spellEnd"/>
+            <w:r>
+              <w:rPr>
+                <w:sz w:val="20"/>
+                <w:szCs w:val="20"/>
+              </w:rPr>
+              <w:t>", "</w:t>
+            </w:r>
+            <w:proofErr w:type="spellStart"/>
+            <w:r>
+              <w:rPr>
+                <w:sz w:val="20"/>
+                <w:szCs w:val="20"/>
+              </w:rPr>
+              <w:t>university.degree</w:t>
+            </w:r>
+            <w:proofErr w:type="spellEnd"/>
+            <w:r>
+              <w:rPr>
+                <w:sz w:val="20"/>
+                <w:szCs w:val="20"/>
+              </w:rPr>
+              <w:t>"</w:t>
             </w:r>
           </w:p>
         </w:tc>
@@ -6696,7 +6758,39 @@
                 <w:sz w:val="20"/>
                 <w:szCs w:val="20"/>
               </w:rPr>
-              <w:t>"jan", "feb", …, "dec"</w:t>
+              <w:t>"</w:t>
+            </w:r>
+            <w:proofErr w:type="spellStart"/>
+            <w:r>
+              <w:rPr>
+                <w:sz w:val="20"/>
+                <w:szCs w:val="20"/>
+              </w:rPr>
+              <w:t>jan</w:t>
+            </w:r>
+            <w:proofErr w:type="spellEnd"/>
+            <w:r>
+              <w:rPr>
+                <w:sz w:val="20"/>
+                <w:szCs w:val="20"/>
+              </w:rPr>
+              <w:t>", "</w:t>
+            </w:r>
+            <w:proofErr w:type="spellStart"/>
+            <w:r>
+              <w:rPr>
+                <w:sz w:val="20"/>
+                <w:szCs w:val="20"/>
+              </w:rPr>
+              <w:t>feb</w:t>
+            </w:r>
+            <w:proofErr w:type="spellEnd"/>
+            <w:r>
+              <w:rPr>
+                <w:sz w:val="20"/>
+                <w:szCs w:val="20"/>
+              </w:rPr>
+              <w:t>", …, "dec"</w:t>
             </w:r>
           </w:p>
         </w:tc>
@@ -6715,6 +6809,7 @@
                 <w:szCs w:val="20"/>
               </w:rPr>
             </w:pPr>
+            <w:proofErr w:type="spellStart"/>
             <w:r>
               <w:rPr>
                 <w:sz w:val="20"/>
@@ -6722,6 +6817,7 @@
               </w:rPr>
               <w:t>day_of_week</w:t>
             </w:r>
+            <w:proofErr w:type="spellEnd"/>
           </w:p>
         </w:tc>
         <w:tc>
@@ -6786,7 +6882,39 @@
                 <w:sz w:val="20"/>
                 <w:szCs w:val="20"/>
               </w:rPr>
-              <w:t>"mon", "tue", …, "sun"</w:t>
+              <w:t>"</w:t>
+            </w:r>
+            <w:proofErr w:type="spellStart"/>
+            <w:r>
+              <w:rPr>
+                <w:sz w:val="20"/>
+                <w:szCs w:val="20"/>
+              </w:rPr>
+              <w:t>mon</w:t>
+            </w:r>
+            <w:proofErr w:type="spellEnd"/>
+            <w:r>
+              <w:rPr>
+                <w:sz w:val="20"/>
+                <w:szCs w:val="20"/>
+              </w:rPr>
+              <w:t>", "</w:t>
+            </w:r>
+            <w:proofErr w:type="spellStart"/>
+            <w:r>
+              <w:rPr>
+                <w:sz w:val="20"/>
+                <w:szCs w:val="20"/>
+              </w:rPr>
+              <w:t>tue</w:t>
+            </w:r>
+            <w:proofErr w:type="spellEnd"/>
+            <w:r>
+              <w:rPr>
+                <w:sz w:val="20"/>
+                <w:szCs w:val="20"/>
+              </w:rPr>
+              <w:t>", …, "sun"</w:t>
             </w:r>
           </w:p>
         </w:tc>
@@ -7110,6 +7238,7 @@
                 <w:szCs w:val="20"/>
               </w:rPr>
             </w:pPr>
+            <w:proofErr w:type="spellStart"/>
             <w:r>
               <w:rPr>
                 <w:sz w:val="20"/>
@@ -7117,6 +7246,7 @@
               </w:rPr>
               <w:t>pdays</w:t>
             </w:r>
+            <w:proofErr w:type="spellEnd"/>
           </w:p>
         </w:tc>
         <w:tc>
@@ -7290,6 +7420,7 @@
                 <w:szCs w:val="20"/>
               </w:rPr>
             </w:pPr>
+            <w:proofErr w:type="spellStart"/>
             <w:r>
               <w:rPr>
                 <w:sz w:val="20"/>
@@ -7297,6 +7428,7 @@
               </w:rPr>
               <w:t>poutcome</w:t>
             </w:r>
+            <w:proofErr w:type="spellEnd"/>
           </w:p>
         </w:tc>
         <w:tc>
@@ -7509,6 +7641,7 @@
                 <w:szCs w:val="20"/>
               </w:rPr>
             </w:pPr>
+            <w:proofErr w:type="spellStart"/>
             <w:r>
               <w:rPr>
                 <w:sz w:val="20"/>
@@ -7516,6 +7649,7 @@
               </w:rPr>
               <w:t>emp.var.rate</w:t>
             </w:r>
+            <w:proofErr w:type="spellEnd"/>
           </w:p>
         </w:tc>
         <w:tc>
@@ -7599,6 +7733,7 @@
                 <w:szCs w:val="20"/>
               </w:rPr>
             </w:pPr>
+            <w:proofErr w:type="spellStart"/>
             <w:r>
               <w:rPr>
                 <w:sz w:val="20"/>
@@ -7606,6 +7741,7 @@
               </w:rPr>
               <w:t>cons.price.idx</w:t>
             </w:r>
+            <w:proofErr w:type="spellEnd"/>
           </w:p>
         </w:tc>
         <w:tc>
@@ -7689,6 +7825,7 @@
                 <w:szCs w:val="20"/>
               </w:rPr>
             </w:pPr>
+            <w:proofErr w:type="spellStart"/>
             <w:r>
               <w:rPr>
                 <w:sz w:val="20"/>
@@ -7696,6 +7833,7 @@
               </w:rPr>
               <w:t>cons.conf.idx</w:t>
             </w:r>
+            <w:proofErr w:type="spellEnd"/>
           </w:p>
         </w:tc>
         <w:tc>
@@ -7869,6 +8007,7 @@
                 <w:szCs w:val="20"/>
               </w:rPr>
             </w:pPr>
+            <w:proofErr w:type="spellStart"/>
             <w:r>
               <w:rPr>
                 <w:sz w:val="20"/>
@@ -7876,6 +8015,7 @@
               </w:rPr>
               <w:t>nr.employed</w:t>
             </w:r>
+            <w:proofErr w:type="spellEnd"/>
           </w:p>
         </w:tc>
         <w:tc>
@@ -8505,8 +8645,13 @@
         </w:numPr>
         <w:spacing w:after="0"/>
       </w:pPr>
-      <w:r>
-        <w:t xml:space="preserve">pdays = 999: </w:t>
+      <w:proofErr w:type="spellStart"/>
+      <w:r>
+        <w:t>pdays</w:t>
+      </w:r>
+      <w:proofErr w:type="spellEnd"/>
+      <w:r>
+        <w:t xml:space="preserve"> = 999: </w:t>
       </w:r>
     </w:p>
     <w:p>
@@ -8527,8 +8672,13 @@
         </w:numPr>
         <w:spacing w:after="0"/>
       </w:pPr>
-      <w:r>
-        <w:t xml:space="preserve">poutcome = "nonexistent": </w:t>
+      <w:proofErr w:type="spellStart"/>
+      <w:r>
+        <w:t>poutcome</w:t>
+      </w:r>
+      <w:proofErr w:type="spellEnd"/>
+      <w:r>
+        <w:t xml:space="preserve"> = "nonexistent": </w:t>
       </w:r>
     </w:p>
     <w:p>
@@ -8566,7 +8716,15 @@
         <w:spacing w:after="0"/>
       </w:pPr>
       <w:r>
-        <w:t>This dataset represents a direct marketing campaign where,</w:t>
+        <w:t xml:space="preserve">This dataset represents a direct marketing campaign </w:t>
+      </w:r>
+      <w:proofErr w:type="gramStart"/>
+      <w:r>
+        <w:t>where</w:t>
+      </w:r>
+      <w:proofErr w:type="gramEnd"/>
+      <w:r>
+        <w:t>,</w:t>
       </w:r>
     </w:p>
     <w:p>
@@ -9084,7 +9242,15 @@
         <w:spacing w:after="0"/>
       </w:pPr>
       <w:r>
-        <w:t>Automate low-probability leads</w:t>
+        <w:t xml:space="preserve">Automate </w:t>
+      </w:r>
+      <w:proofErr w:type="gramStart"/>
+      <w:r>
+        <w:t>low-probability</w:t>
+      </w:r>
+      <w:proofErr w:type="gramEnd"/>
+      <w:r>
+        <w:t xml:space="preserve"> leads</w:t>
       </w:r>
     </w:p>
     <w:p>
@@ -9492,8 +9658,13 @@
         </w:numPr>
         <w:spacing w:after="0"/>
       </w:pPr>
-      <w:r>
-        <w:t>Personalize financial advice</w:t>
+      <w:proofErr w:type="gramStart"/>
+      <w:r>
+        <w:t>Personalize</w:t>
+      </w:r>
+      <w:proofErr w:type="gramEnd"/>
+      <w:r>
+        <w:t xml:space="preserve"> financial advice</w:t>
       </w:r>
     </w:p>
     <w:p/>
@@ -9860,7 +10031,15 @@
         <w:spacing w:after="0"/>
       </w:pPr>
       <w:r>
-        <w:t>Comprehensive feature importance analysis</w:t>
+        <w:t xml:space="preserve">Comprehensive </w:t>
+      </w:r>
+      <w:proofErr w:type="gramStart"/>
+      <w:r>
+        <w:t>feature</w:t>
+      </w:r>
+      <w:proofErr w:type="gramEnd"/>
+      <w:r>
+        <w:t xml:space="preserve"> importance analysis</w:t>
       </w:r>
     </w:p>
     <w:p>
@@ -9940,7 +10119,23 @@
           <w:b/>
           <w:bCs/>
         </w:rPr>
-        <w:t>Study 4: XGBoost with SMOTE Analysis</w:t>
+        <w:t xml:space="preserve">Study 4: </w:t>
+      </w:r>
+      <w:proofErr w:type="spellStart"/>
+      <w:r>
+        <w:rPr>
+          <w:b/>
+          <w:bCs/>
+        </w:rPr>
+        <w:t>XGBoost</w:t>
+      </w:r>
+      <w:proofErr w:type="spellEnd"/>
+      <w:r>
+        <w:rPr>
+          <w:b/>
+          <w:bCs/>
+        </w:rPr>
+        <w:t xml:space="preserve"> with SMOTE Analysis</w:t>
       </w:r>
     </w:p>
     <w:p>
@@ -9983,7 +10178,15 @@
         <w:spacing w:after="0"/>
       </w:pPr>
       <w:r>
-        <w:t xml:space="preserve">Comprehensive evaluation of both traditional and recent Supervised Learning Classifiers including XGBoost, Random Forest with grid-search and random-search hyperparameter tuning </w:t>
+        <w:t xml:space="preserve">Comprehensive evaluation of both traditional and recent Supervised Learning Classifiers including </w:t>
+      </w:r>
+      <w:proofErr w:type="spellStart"/>
+      <w:r>
+        <w:t>XGBoost</w:t>
+      </w:r>
+      <w:proofErr w:type="spellEnd"/>
+      <w:r>
+        <w:t xml:space="preserve">, Random Forest with grid-search and random-search hyperparameter tuning </w:t>
       </w:r>
     </w:p>
     <w:p>
@@ -10047,8 +10250,13 @@
         </w:numPr>
         <w:spacing w:after="0"/>
       </w:pPr>
-      <w:r>
-        <w:t xml:space="preserve">XGBoost outperformed traditional classifiers in F-1 score, with significant performance improvement when using BorderlineSMOTE2 technique </w:t>
+      <w:proofErr w:type="spellStart"/>
+      <w:r>
+        <w:t>XGBoost</w:t>
+      </w:r>
+      <w:proofErr w:type="spellEnd"/>
+      <w:r>
+        <w:t xml:space="preserve"> outperformed traditional classifiers in F-1 score, with significant performance improvement when using BorderlineSMOTE2 technique </w:t>
       </w:r>
     </w:p>
     <w:p>
@@ -10101,7 +10309,15 @@
         <w:t>Citation</w:t>
       </w:r>
       <w:r>
-        <w:t xml:space="preserve">: Bayesian Regression for Predicting Subscription to Bank Term Deposits in Direct Marketing Campaigns. arXiv, October 2024. </w:t>
+        <w:t xml:space="preserve">: Bayesian Regression for Predicting Subscription to Bank Term Deposits in Direct Marketing Campaigns. </w:t>
+      </w:r>
+      <w:proofErr w:type="spellStart"/>
+      <w:r>
+        <w:t>arXiv</w:t>
+      </w:r>
+      <w:proofErr w:type="spellEnd"/>
+      <w:r>
+        <w:t xml:space="preserve">, October 2024. </w:t>
       </w:r>
     </w:p>
     <w:p>
@@ -10285,7 +10501,15 @@
         <w:t>like</w:t>
       </w:r>
       <w:r>
-        <w:t xml:space="preserve"> 2024 XGBoost study but more flexible)</w:t>
+        <w:t xml:space="preserve"> 2024 </w:t>
+      </w:r>
+      <w:proofErr w:type="spellStart"/>
+      <w:r>
+        <w:t>XGBoost</w:t>
+      </w:r>
+      <w:proofErr w:type="spellEnd"/>
+      <w:r>
+        <w:t xml:space="preserve"> study but more flexible)</w:t>
       </w:r>
     </w:p>
     <w:p>
@@ -10360,7 +10584,15 @@
         <w:spacing w:after="0"/>
       </w:pPr>
       <w:r>
-        <w:t>2024 XGBoost study focused only on BorderlineSMOTE2</w:t>
+        <w:t xml:space="preserve">2024 </w:t>
+      </w:r>
+      <w:proofErr w:type="spellStart"/>
+      <w:r>
+        <w:t>XGBoost</w:t>
+      </w:r>
+      <w:proofErr w:type="spellEnd"/>
+      <w:r>
+        <w:t xml:space="preserve"> study focused only on BorderlineSMOTE2</w:t>
       </w:r>
     </w:p>
     <w:p>
@@ -10413,7 +10645,15 @@
         <w:t>Improvement</w:t>
       </w:r>
       <w:r>
-        <w:t>: Explicit removal of duration feature to prevent leakage:</w:t>
+        <w:t xml:space="preserve">: Explicit removal of duration </w:t>
+      </w:r>
+      <w:proofErr w:type="gramStart"/>
+      <w:r>
+        <w:t>feature</w:t>
+      </w:r>
+      <w:proofErr w:type="gramEnd"/>
+      <w:r>
+        <w:t xml:space="preserve"> to prevent leakage:</w:t>
       </w:r>
     </w:p>
     <w:p>
@@ -10494,8 +10734,13 @@
         </w:numPr>
         <w:spacing w:after="0"/>
       </w:pPr>
-      <w:r>
-        <w:t>XGBoost (gradient boosting)</w:t>
+      <w:proofErr w:type="spellStart"/>
+      <w:r>
+        <w:t>XGBoost</w:t>
+      </w:r>
+      <w:proofErr w:type="spellEnd"/>
+      <w:r>
+        <w:t xml:space="preserve"> (gradient boosting)</w:t>
       </w:r>
     </w:p>
     <w:p>
@@ -10506,8 +10751,13 @@
         </w:numPr>
         <w:spacing w:after="0"/>
       </w:pPr>
-      <w:r>
-        <w:t>LightGBM (efficient gradient boosting)</w:t>
+      <w:proofErr w:type="spellStart"/>
+      <w:r>
+        <w:t>LightGBM</w:t>
+      </w:r>
+      <w:proofErr w:type="spellEnd"/>
+      <w:r>
+        <w:t xml:space="preserve"> (efficient gradient boosting)</w:t>
       </w:r>
     </w:p>
     <w:p>
@@ -10604,8 +10854,13 @@
         </w:numPr>
         <w:spacing w:after="0"/>
       </w:pPr>
-      <w:r>
-        <w:t>pdays_bucket: Handles special 999 encoding intelligently</w:t>
+      <w:proofErr w:type="spellStart"/>
+      <w:r>
+        <w:t>pdays_bucket</w:t>
+      </w:r>
+      <w:proofErr w:type="spellEnd"/>
+      <w:r>
+        <w:t>: Handles special 999 encoding intelligently</w:t>
       </w:r>
     </w:p>
     <w:p>
@@ -10616,8 +10871,13 @@
         </w:numPr>
         <w:spacing w:after="0"/>
       </w:pPr>
-      <w:r>
-        <w:t>contact_last: Simple but powerful binary indicator</w:t>
+      <w:proofErr w:type="spellStart"/>
+      <w:r>
+        <w:t>contact_last</w:t>
+      </w:r>
+      <w:proofErr w:type="spellEnd"/>
+      <w:r>
+        <w:t>: Simple but powerful binary indicator</w:t>
       </w:r>
     </w:p>
     <w:p>
@@ -10628,8 +10888,13 @@
         </w:numPr>
         <w:spacing w:after="0"/>
       </w:pPr>
-      <w:r>
-        <w:t>campaign_intensity: Novel efficiency metric</w:t>
+      <w:proofErr w:type="spellStart"/>
+      <w:r>
+        <w:t>campaign_intensity</w:t>
+      </w:r>
+      <w:proofErr w:type="spellEnd"/>
+      <w:r>
+        <w:t>: Novel efficiency metric</w:t>
       </w:r>
     </w:p>
     <w:p>
@@ -10702,7 +10967,23 @@
           <w:b/>
           <w:bCs/>
         </w:rPr>
-        <w:t>Comprehensive MLOps Integration</w:t>
+        <w:t xml:space="preserve">Comprehensive </w:t>
+      </w:r>
+      <w:proofErr w:type="spellStart"/>
+      <w:r>
+        <w:rPr>
+          <w:b/>
+          <w:bCs/>
+        </w:rPr>
+        <w:t>MLOps</w:t>
+      </w:r>
+      <w:proofErr w:type="spellEnd"/>
+      <w:r>
+        <w:rPr>
+          <w:b/>
+          <w:bCs/>
+        </w:rPr>
+        <w:t xml:space="preserve"> Integration</w:t>
       </w:r>
     </w:p>
     <w:p>
@@ -10725,8 +11006,13 @@
         </w:numPr>
         <w:spacing w:after="0"/>
       </w:pPr>
-      <w:r>
-        <w:t>MLflow tracking for experiment management and model versioning</w:t>
+      <w:proofErr w:type="spellStart"/>
+      <w:r>
+        <w:t>MLflow</w:t>
+      </w:r>
+      <w:proofErr w:type="spellEnd"/>
+      <w:r>
+        <w:t xml:space="preserve"> tracking for experiment management and model versioning</w:t>
       </w:r>
     </w:p>
     <w:p>
@@ -10738,7 +11024,15 @@
         <w:spacing w:after="0"/>
       </w:pPr>
       <w:r>
-        <w:t>Production-ready API deployment (FastAPI) for real-time predictions</w:t>
+        <w:t>Production-ready API deployment (</w:t>
+      </w:r>
+      <w:proofErr w:type="spellStart"/>
+      <w:r>
+        <w:t>FastAPI</w:t>
+      </w:r>
+      <w:proofErr w:type="spellEnd"/>
+      <w:r>
+        <w:t>) for real-time predictions</w:t>
       </w:r>
     </w:p>
     <w:p>
@@ -11023,8 +11317,21 @@
         </w:numPr>
         <w:spacing w:after="0"/>
       </w:pPr>
-      <w:r>
-        <w:t>FastAPI serving endpoint with Pydantic validation</w:t>
+      <w:proofErr w:type="spellStart"/>
+      <w:r>
+        <w:t>FastAPI</w:t>
+      </w:r>
+      <w:proofErr w:type="spellEnd"/>
+      <w:r>
+        <w:t xml:space="preserve"> serving endpoint with </w:t>
+      </w:r>
+      <w:proofErr w:type="spellStart"/>
+      <w:r>
+        <w:t>Pydantic</w:t>
+      </w:r>
+      <w:proofErr w:type="spellEnd"/>
+      <w:r>
+        <w:t xml:space="preserve"> validation</w:t>
       </w:r>
     </w:p>
     <w:p>
@@ -11035,8 +11342,13 @@
         </w:numPr>
         <w:spacing w:after="0"/>
       </w:pPr>
-      <w:r>
-        <w:t>MLflow model registry integration</w:t>
+      <w:proofErr w:type="spellStart"/>
+      <w:r>
+        <w:t>MLflow</w:t>
+      </w:r>
+      <w:proofErr w:type="spellEnd"/>
+      <w:r>
+        <w:t xml:space="preserve"> model registry integration</w:t>
       </w:r>
     </w:p>
     <w:p>
@@ -11081,7 +11393,15 @@
         <w:t>. This work</w:t>
       </w:r>
       <w:r>
-        <w:t xml:space="preserve"> actually built it.</w:t>
+        <w:t xml:space="preserve"> </w:t>
+      </w:r>
+      <w:proofErr w:type="gramStart"/>
+      <w:r>
+        <w:t>actually built</w:t>
+      </w:r>
+      <w:proofErr w:type="gramEnd"/>
+      <w:r>
+        <w:t xml:space="preserve"> it.</w:t>
       </w:r>
     </w:p>
     <w:p>
@@ -11121,7 +11441,15 @@
         <w:spacing w:after="0"/>
       </w:pPr>
       <w:r>
-        <w:t>Production-Ready System: First to provide complete MLOps pipeline with model serving</w:t>
+        <w:t xml:space="preserve">Production-Ready System: First to provide complete </w:t>
+      </w:r>
+      <w:proofErr w:type="spellStart"/>
+      <w:r>
+        <w:t>MLOps</w:t>
+      </w:r>
+      <w:proofErr w:type="spellEnd"/>
+      <w:r>
+        <w:t xml:space="preserve"> pipeline with model serving</w:t>
       </w:r>
     </w:p>
     <w:p>
@@ -11133,8 +11461,13 @@
         <w:spacing w:after="0"/>
       </w:pPr>
       <w:r>
-        <w:t>Principled Leakage Prevention: Explicit handling of duration feature</w:t>
-      </w:r>
+        <w:t xml:space="preserve">Principled Leakage Prevention: Explicit handling of duration </w:t>
+      </w:r>
+      <w:proofErr w:type="gramStart"/>
+      <w:r>
+        <w:t>feature</w:t>
+      </w:r>
+      <w:proofErr w:type="gramEnd"/>
     </w:p>
     <w:p>
       <w:pPr>
@@ -11921,7 +12254,55 @@
                 <w:sz w:val="20"/>
                 <w:szCs w:val="20"/>
               </w:rPr>
-              <w:t>"basic.4y", "high.school", "university.degree"</w:t>
+              <w:t>"</w:t>
+            </w:r>
+            <w:proofErr w:type="gramStart"/>
+            <w:r>
+              <w:rPr>
+                <w:sz w:val="20"/>
+                <w:szCs w:val="20"/>
+              </w:rPr>
+              <w:t>basic</w:t>
+            </w:r>
+            <w:proofErr w:type="gramEnd"/>
+            <w:r>
+              <w:rPr>
+                <w:sz w:val="20"/>
+                <w:szCs w:val="20"/>
+              </w:rPr>
+              <w:t>.4y", "</w:t>
+            </w:r>
+            <w:proofErr w:type="spellStart"/>
+            <w:r>
+              <w:rPr>
+                <w:sz w:val="20"/>
+                <w:szCs w:val="20"/>
+              </w:rPr>
+              <w:t>high.school</w:t>
+            </w:r>
+            <w:proofErr w:type="spellEnd"/>
+            <w:r>
+              <w:rPr>
+                <w:sz w:val="20"/>
+                <w:szCs w:val="20"/>
+              </w:rPr>
+              <w:t>", "</w:t>
+            </w:r>
+            <w:proofErr w:type="spellStart"/>
+            <w:r>
+              <w:rPr>
+                <w:sz w:val="20"/>
+                <w:szCs w:val="20"/>
+              </w:rPr>
+              <w:t>university.degree</w:t>
+            </w:r>
+            <w:proofErr w:type="spellEnd"/>
+            <w:r>
+              <w:rPr>
+                <w:sz w:val="20"/>
+                <w:szCs w:val="20"/>
+              </w:rPr>
+              <w:t>"</w:t>
             </w:r>
           </w:p>
         </w:tc>
@@ -12456,7 +12837,39 @@
                 <w:sz w:val="20"/>
                 <w:szCs w:val="20"/>
               </w:rPr>
-              <w:t>"jan", "feb", …, "dec"</w:t>
+              <w:t>"</w:t>
+            </w:r>
+            <w:proofErr w:type="spellStart"/>
+            <w:r>
+              <w:rPr>
+                <w:sz w:val="20"/>
+                <w:szCs w:val="20"/>
+              </w:rPr>
+              <w:t>jan</w:t>
+            </w:r>
+            <w:proofErr w:type="spellEnd"/>
+            <w:r>
+              <w:rPr>
+                <w:sz w:val="20"/>
+                <w:szCs w:val="20"/>
+              </w:rPr>
+              <w:t>", "</w:t>
+            </w:r>
+            <w:proofErr w:type="spellStart"/>
+            <w:r>
+              <w:rPr>
+                <w:sz w:val="20"/>
+                <w:szCs w:val="20"/>
+              </w:rPr>
+              <w:t>feb</w:t>
+            </w:r>
+            <w:proofErr w:type="spellEnd"/>
+            <w:r>
+              <w:rPr>
+                <w:sz w:val="20"/>
+                <w:szCs w:val="20"/>
+              </w:rPr>
+              <w:t>", …, "dec"</w:t>
             </w:r>
           </w:p>
         </w:tc>
@@ -12495,6 +12908,7 @@
                 <w:szCs w:val="20"/>
               </w:rPr>
             </w:pPr>
+            <w:proofErr w:type="spellStart"/>
             <w:r>
               <w:rPr>
                 <w:sz w:val="20"/>
@@ -12502,6 +12916,7 @@
               </w:rPr>
               <w:t>day_of_week</w:t>
             </w:r>
+            <w:proofErr w:type="spellEnd"/>
           </w:p>
         </w:tc>
         <w:tc>
@@ -12563,7 +12978,39 @@
                 <w:sz w:val="20"/>
                 <w:szCs w:val="20"/>
               </w:rPr>
-              <w:t>"mon", "tue", …, "sun"</w:t>
+              <w:t>"</w:t>
+            </w:r>
+            <w:proofErr w:type="spellStart"/>
+            <w:r>
+              <w:rPr>
+                <w:sz w:val="20"/>
+                <w:szCs w:val="20"/>
+              </w:rPr>
+              <w:t>mon</w:t>
+            </w:r>
+            <w:proofErr w:type="spellEnd"/>
+            <w:r>
+              <w:rPr>
+                <w:sz w:val="20"/>
+                <w:szCs w:val="20"/>
+              </w:rPr>
+              <w:t>", "</w:t>
+            </w:r>
+            <w:proofErr w:type="spellStart"/>
+            <w:r>
+              <w:rPr>
+                <w:sz w:val="20"/>
+                <w:szCs w:val="20"/>
+              </w:rPr>
+              <w:t>tue</w:t>
+            </w:r>
+            <w:proofErr w:type="spellEnd"/>
+            <w:r>
+              <w:rPr>
+                <w:sz w:val="20"/>
+                <w:szCs w:val="20"/>
+              </w:rPr>
+              <w:t>", …, "sun"</w:t>
             </w:r>
           </w:p>
         </w:tc>
@@ -12816,6 +13263,7 @@
                 <w:szCs w:val="20"/>
               </w:rPr>
             </w:pPr>
+            <w:proofErr w:type="spellStart"/>
             <w:r>
               <w:rPr>
                 <w:sz w:val="20"/>
@@ -12823,6 +13271,7 @@
               </w:rPr>
               <w:t>pdays</w:t>
             </w:r>
+            <w:proofErr w:type="spellEnd"/>
           </w:p>
         </w:tc>
         <w:tc>
@@ -13030,6 +13479,7 @@
                 <w:szCs w:val="20"/>
               </w:rPr>
             </w:pPr>
+            <w:proofErr w:type="spellStart"/>
             <w:r>
               <w:rPr>
                 <w:sz w:val="20"/>
@@ -13037,6 +13487,7 @@
               </w:rPr>
               <w:t>poutcome</w:t>
             </w:r>
+            <w:proofErr w:type="spellEnd"/>
           </w:p>
         </w:tc>
         <w:tc>
@@ -13137,6 +13588,7 @@
                 <w:szCs w:val="20"/>
               </w:rPr>
             </w:pPr>
+            <w:proofErr w:type="spellStart"/>
             <w:r>
               <w:rPr>
                 <w:sz w:val="20"/>
@@ -13144,6 +13596,7 @@
               </w:rPr>
               <w:t>emp.var.rate</w:t>
             </w:r>
+            <w:proofErr w:type="spellEnd"/>
           </w:p>
         </w:tc>
         <w:tc>
@@ -13244,6 +13697,7 @@
                 <w:szCs w:val="20"/>
               </w:rPr>
             </w:pPr>
+            <w:proofErr w:type="spellStart"/>
             <w:r>
               <w:rPr>
                 <w:sz w:val="20"/>
@@ -13251,6 +13705,7 @@
               </w:rPr>
               <w:t>cons.price.idx</w:t>
             </w:r>
+            <w:proofErr w:type="spellEnd"/>
           </w:p>
         </w:tc>
         <w:tc>
@@ -13351,6 +13806,7 @@
                 <w:szCs w:val="20"/>
               </w:rPr>
             </w:pPr>
+            <w:proofErr w:type="spellStart"/>
             <w:r>
               <w:rPr>
                 <w:sz w:val="20"/>
@@ -13358,6 +13814,7 @@
               </w:rPr>
               <w:t>cons.conf.idx</w:t>
             </w:r>
+            <w:proofErr w:type="spellEnd"/>
           </w:p>
         </w:tc>
         <w:tc>
@@ -13565,6 +14022,7 @@
                 <w:szCs w:val="20"/>
               </w:rPr>
             </w:pPr>
+            <w:proofErr w:type="spellStart"/>
             <w:r>
               <w:rPr>
                 <w:sz w:val="20"/>
@@ -13572,6 +14030,7 @@
               </w:rPr>
               <w:t>nr.employed</w:t>
             </w:r>
+            <w:proofErr w:type="spellEnd"/>
           </w:p>
         </w:tc>
         <w:tc>
@@ -13740,7 +14199,23 @@
                 <w:sz w:val="20"/>
                 <w:szCs w:val="20"/>
               </w:rPr>
-              <w:t>"yes", "no"</w:t>
+              <w:t>"</w:t>
+            </w:r>
+            <w:proofErr w:type="gramStart"/>
+            <w:r>
+              <w:rPr>
+                <w:sz w:val="20"/>
+                <w:szCs w:val="20"/>
+              </w:rPr>
+              <w:t>yes</w:t>
+            </w:r>
+            <w:proofErr w:type="gramEnd"/>
+            <w:r>
+              <w:rPr>
+                <w:sz w:val="20"/>
+                <w:szCs w:val="20"/>
+              </w:rPr>
+              <w:t>", "no"</w:t>
             </w:r>
           </w:p>
         </w:tc>
@@ -14161,11 +14636,16 @@
         <w:t>v</w:t>
       </w:r>
       <w:r>
-        <w:t>alues in Categorical Features</w:t>
+        <w:t xml:space="preserve">alues in Categorical </w:t>
+      </w:r>
+      <w:proofErr w:type="gramStart"/>
+      <w:r>
+        <w:t>Features</w:t>
       </w:r>
       <w:r>
         <w:t>;</w:t>
       </w:r>
+      <w:proofErr w:type="gramEnd"/>
     </w:p>
     <w:tbl>
       <w:tblPr>
@@ -15405,7 +15885,7 @@
         </w:rPr>
         <w:lastRenderedPageBreak/>
         <w:drawing>
-          <wp:anchor distT="0" distB="0" distL="114300" distR="114300" simplePos="0" relativeHeight="251668480" behindDoc="1" locked="0" layoutInCell="1" allowOverlap="1" wp14:anchorId="2331E3E9" wp14:editId="6D45030F">
+          <wp:anchor distT="0" distB="0" distL="114300" distR="114300" simplePos="0" relativeHeight="251668480" behindDoc="1" locked="0" layoutInCell="1" allowOverlap="1" wp14:anchorId="2331E3E9" wp14:editId="51B49EFA">
             <wp:simplePos x="0" y="0"/>
             <wp:positionH relativeFrom="column">
               <wp:posOffset>-405516</wp:posOffset>
@@ -15748,6 +16228,7 @@
                 <w:szCs w:val="20"/>
               </w:rPr>
             </w:pPr>
+            <w:proofErr w:type="spellStart"/>
             <w:r>
               <w:rPr>
                 <w:sz w:val="20"/>
@@ -15755,6 +16236,7 @@
               </w:rPr>
               <w:t>pdays</w:t>
             </w:r>
+            <w:proofErr w:type="spellEnd"/>
           </w:p>
         </w:tc>
         <w:tc>
@@ -15840,6 +16322,7 @@
                 <w:szCs w:val="20"/>
               </w:rPr>
             </w:pPr>
+            <w:proofErr w:type="spellStart"/>
             <w:r>
               <w:rPr>
                 <w:sz w:val="20"/>
@@ -15847,6 +16330,7 @@
               </w:rPr>
               <w:t>emp.var.rate</w:t>
             </w:r>
+            <w:proofErr w:type="spellEnd"/>
           </w:p>
         </w:tc>
         <w:tc>
@@ -15886,6 +16370,7 @@
                 <w:szCs w:val="20"/>
               </w:rPr>
             </w:pPr>
+            <w:proofErr w:type="spellStart"/>
             <w:r>
               <w:rPr>
                 <w:sz w:val="20"/>
@@ -15893,6 +16378,7 @@
               </w:rPr>
               <w:t>cons.price.idx</w:t>
             </w:r>
+            <w:proofErr w:type="spellEnd"/>
           </w:p>
         </w:tc>
         <w:tc>
@@ -15932,6 +16418,7 @@
                 <w:szCs w:val="20"/>
               </w:rPr>
             </w:pPr>
+            <w:proofErr w:type="spellStart"/>
             <w:r>
               <w:rPr>
                 <w:sz w:val="20"/>
@@ -15939,6 +16426,7 @@
               </w:rPr>
               <w:t>cons.conf.idx</w:t>
             </w:r>
+            <w:proofErr w:type="spellEnd"/>
           </w:p>
         </w:tc>
         <w:tc>
@@ -16024,6 +16512,7 @@
                 <w:szCs w:val="20"/>
               </w:rPr>
             </w:pPr>
+            <w:proofErr w:type="spellStart"/>
             <w:r>
               <w:rPr>
                 <w:sz w:val="20"/>
@@ -16031,6 +16520,7 @@
               </w:rPr>
               <w:t>nr.employed</w:t>
             </w:r>
+            <w:proofErr w:type="spellEnd"/>
           </w:p>
         </w:tc>
         <w:tc>
@@ -16071,7 +16561,7 @@
           <w:noProof/>
         </w:rPr>
         <w:drawing>
-          <wp:anchor distT="0" distB="0" distL="114300" distR="114300" simplePos="0" relativeHeight="251669504" behindDoc="1" locked="0" layoutInCell="1" allowOverlap="1" wp14:anchorId="3FC798B7" wp14:editId="69BF5C4E">
+          <wp:anchor distT="0" distB="0" distL="114300" distR="114300" simplePos="0" relativeHeight="251669504" behindDoc="1" locked="0" layoutInCell="1" allowOverlap="1" wp14:anchorId="3FC798B7" wp14:editId="50F492E8">
             <wp:simplePos x="0" y="0"/>
             <wp:positionH relativeFrom="column">
               <wp:posOffset>0</wp:posOffset>
@@ -16173,8 +16663,13 @@
         <w:t xml:space="preserve">Outliers </w:t>
       </w:r>
       <w:r>
-        <w:t>not removed intentionally as;</w:t>
-      </w:r>
+        <w:t xml:space="preserve">not removed intentionally </w:t>
+      </w:r>
+      <w:proofErr w:type="gramStart"/>
+      <w:r>
+        <w:t>as;</w:t>
+      </w:r>
+      <w:proofErr w:type="gramEnd"/>
     </w:p>
     <w:p>
       <w:r>
@@ -16289,7 +16784,15 @@
         <w:spacing w:after="0"/>
       </w:pPr>
       <w:r>
-        <w:t>Removing them could hurt model performance on similar future cases</w:t>
+        <w:t xml:space="preserve">Removing them could hurt model performance </w:t>
+      </w:r>
+      <w:proofErr w:type="gramStart"/>
+      <w:r>
+        <w:t>on</w:t>
+      </w:r>
+      <w:proofErr w:type="gramEnd"/>
+      <w:r>
+        <w:t xml:space="preserve"> similar future cases</w:t>
       </w:r>
     </w:p>
     <w:p/>
@@ -16307,7 +16810,15 @@
         </w:numPr>
       </w:pPr>
       <w:r>
-        <w:t xml:space="preserve">Bucketing extreme values (pdays_bucket) </w:t>
+        <w:t>Bucketing extreme values (</w:t>
+      </w:r>
+      <w:proofErr w:type="spellStart"/>
+      <w:r>
+        <w:t>pdays_bucket</w:t>
+      </w:r>
+      <w:proofErr w:type="spellEnd"/>
+      <w:r>
+        <w:t xml:space="preserve">) </w:t>
       </w:r>
     </w:p>
     <w:p>
@@ -16319,7 +16830,15 @@
         </w:numPr>
       </w:pPr>
       <w:r>
-        <w:t xml:space="preserve">Ratio transformation reduces outlier impact (campaign_intensity) </w:t>
+        <w:t>Ratio transformation reduces outlier impact (</w:t>
+      </w:r>
+      <w:proofErr w:type="spellStart"/>
+      <w:r>
+        <w:t>campaign_intensity</w:t>
+      </w:r>
+      <w:proofErr w:type="spellEnd"/>
+      <w:r>
+        <w:t xml:space="preserve">) </w:t>
       </w:r>
     </w:p>
     <w:p>
@@ -16404,8 +16923,13 @@
       <w:r>
         <w:t xml:space="preserve"> set </w:t>
       </w:r>
-      <w:r>
-        <w:t>class_weight='balanced'</w:t>
+      <w:proofErr w:type="spellStart"/>
+      <w:r>
+        <w:t>class_weight</w:t>
+      </w:r>
+      <w:proofErr w:type="spellEnd"/>
+      <w:r>
+        <w:t>='balanced'</w:t>
       </w:r>
       <w:r>
         <w:t xml:space="preserve"> to p</w:t>
@@ -16431,11 +16955,16 @@
           <w:numId w:val="40"/>
         </w:numPr>
       </w:pPr>
+      <w:proofErr w:type="gramStart"/>
       <w:r>
         <w:t>U</w:t>
       </w:r>
       <w:r>
-        <w:t>ses imbalance-aware metrics</w:t>
+        <w:t>ses</w:t>
+      </w:r>
+      <w:proofErr w:type="gramEnd"/>
+      <w:r>
+        <w:t xml:space="preserve"> imbalance-aware metrics</w:t>
       </w:r>
       <w:r>
         <w:t>.</w:t>
@@ -16489,8 +17018,13 @@
         <w:t xml:space="preserve">There are 3 new </w:t>
       </w:r>
       <w:r>
-        <w:t>well-designed, domain-relevant engineered features</w:t>
-      </w:r>
+        <w:t xml:space="preserve">well-designed, domain-relevant engineered </w:t>
+      </w:r>
+      <w:proofErr w:type="gramStart"/>
+      <w:r>
+        <w:t>features</w:t>
+      </w:r>
+      <w:proofErr w:type="gramEnd"/>
       <w:r>
         <w:t xml:space="preserve"> were added to the dataset.</w:t>
       </w:r>
@@ -16505,8 +17039,13 @@
         <w:spacing w:before="240"/>
         <w:ind w:left="450"/>
       </w:pPr>
-      <w:r>
-        <w:t xml:space="preserve">pdays_bucket </w:t>
+      <w:proofErr w:type="spellStart"/>
+      <w:r>
+        <w:t>pdays_bucket</w:t>
+      </w:r>
+      <w:proofErr w:type="spellEnd"/>
+      <w:r>
+        <w:t xml:space="preserve"> </w:t>
       </w:r>
       <w:r>
         <w:t>- Type: Categorical</w:t>
@@ -16541,8 +17080,13 @@
         </w:tabs>
         <w:spacing w:after="0"/>
       </w:pPr>
-      <w:r>
-        <w:t>pdays=999 means "never contacted" (96% of data)</w:t>
+      <w:proofErr w:type="spellStart"/>
+      <w:r>
+        <w:t>pdays</w:t>
+      </w:r>
+      <w:proofErr w:type="spellEnd"/>
+      <w:r>
+        <w:t>=999 means "never contacted" (96% of data)</w:t>
       </w:r>
     </w:p>
     <w:p>
@@ -16616,8 +17160,13 @@
         <w:spacing w:before="240"/>
         <w:ind w:left="450"/>
       </w:pPr>
-      <w:r>
-        <w:t xml:space="preserve">contact_last - </w:t>
+      <w:proofErr w:type="spellStart"/>
+      <w:r>
+        <w:t>contact_last</w:t>
+      </w:r>
+      <w:proofErr w:type="spellEnd"/>
+      <w:r>
+        <w:t xml:space="preserve"> - </w:t>
       </w:r>
       <w:r>
         <w:t>Type:</w:t>
@@ -16713,11 +17262,16 @@
         <w:spacing w:before="240"/>
         <w:ind w:left="450"/>
       </w:pPr>
+      <w:proofErr w:type="spellStart"/>
       <w:r>
         <w:t>campaig</w:t>
       </w:r>
       <w:r>
-        <w:t xml:space="preserve">n_intensity - </w:t>
+        <w:t>n_intensity</w:t>
+      </w:r>
+      <w:proofErr w:type="spellEnd"/>
+      <w:r>
+        <w:t xml:space="preserve"> - </w:t>
       </w:r>
       <w:r>
         <w:t>Type: Ratio feature</w:t>
@@ -16849,33 +17403,36 @@
           <w:b/>
           <w:bCs/>
         </w:rPr>
-        <w:t>1. pdays_bucket (Recency Bucketing)</w:t>
-      </w:r>
-    </w:p>
-    <w:p>
-      <w:r>
-        <w:t>The pdays feature shows extreme skew with 96% of customers having a value of 999, meaning they were never previously contacted. EDA revealed a non-linear relationship where customers contacted 0-3 days ago have 16-18% success rates, while those contacted 11+ days ago drop to 8%. Converting this to categorical buckets (0, 1-3, 4-10, 11-999, 999+) captures these distinct behavioral patterns better than treating it as a continuous number. This transformation handles the special 999 value appropriately and allows the model to learn different strategies for hot leads (recent contact) versus cold prospects (never contacted). The bucketing approach prevents the extreme skew from biasing model predictions while preserving the important recency information.</w:t>
-      </w:r>
-    </w:p>
-    <w:p/>
-    <w:p>
-      <w:pPr>
+        <w:t xml:space="preserve">1. </w:t>
+      </w:r>
+      <w:proofErr w:type="spellStart"/>
+      <w:r>
         <w:rPr>
           <w:b/>
           <w:bCs/>
         </w:rPr>
-      </w:pPr>
+        <w:t>pdays_bucket</w:t>
+      </w:r>
+      <w:proofErr w:type="spellEnd"/>
       <w:r>
         <w:rPr>
           <w:b/>
           <w:bCs/>
         </w:rPr>
-        <w:t>2. contact_last (Relationship Indicator)</w:t>
-      </w:r>
-    </w:p>
-    <w:p>
-      <w:r>
-        <w:t>Customers who were contacted in previous campaigns show a 13.4% conversion rate compared to 10.8% for first-time contacts, representing a 24% relative improvement. This binary flag (1 if previously contacted, 0 otherwise) captures whether any prior relationship exists with the customer, which is a fundamentally different signal than the count of previous contacts. The domain logic is simple: customers who engaged with previous campaigns—even if they declined—have established familiarity and trust with the bank. This feature complements the numerical previous variable by distinguishing the qualitative difference between new prospects and returning customers. It provides the model with an explicit "warm lead" indicator that improves targeting effectiveness.</w:t>
+        <w:t xml:space="preserve"> (Recency Bucketing)</w:t>
+      </w:r>
+    </w:p>
+    <w:p>
+      <w:r>
+        <w:t xml:space="preserve">The </w:t>
+      </w:r>
+      <w:proofErr w:type="spellStart"/>
+      <w:r>
+        <w:t>pdays</w:t>
+      </w:r>
+      <w:proofErr w:type="spellEnd"/>
+      <w:r>
+        <w:t xml:space="preserve"> feature shows extreme skew with 96% of customers having a value of 999, meaning they were never previously contacted. EDA revealed a non-linear relationship where customers contacted 0-3 days ago have 16-18% success rates, while those contacted 11+ days ago drop to 8%. Converting this to categorical buckets (0, 1-3, 4-10, 11-999, 999+) captures these distinct behavioral patterns better than treating it as a continuous number. This transformation handles the special 999 value appropriately and allows the model to learn different strategies for hot leads (recent contact) versus cold prospects (never contacted). The bucketing approach prevents the extreme skew from biasing model predictions while preserving the important recency information.</w:t>
       </w:r>
     </w:p>
     <w:p/>
@@ -16891,12 +17448,73 @@
           <w:b/>
           <w:bCs/>
         </w:rPr>
-        <w:t>3. campaign_intensity (Normalized Contact Effort)</w:t>
-      </w:r>
-    </w:p>
-    <w:p>
-      <w:r>
-        <w:t>EDA revealed strong diminishing returns where success rates drop from 15% with 1-3 contacts to just 3% with 10+ contacts, indicating campaign fatigue. However, the raw campaign count doesn't tell the full story: 5 contacts for a brand new customer (intensity = 5.0) represents very different effort than 5 contacts for someone previously contacted 20 times (intensity = 0.24). This ratio feature normalizes current campaign effort by contact history, capturing the relative intensity of pursuit rather than absolute contact volume. It helps the model identify over-saturated customers who are unlikely to convert despite aggressive follow-up. By accounting for historical context, this feature provides a more nuanced measure of campaign pressure that better predicts customer fatigue and response likelihood.</w:t>
+        <w:t xml:space="preserve">2. </w:t>
+      </w:r>
+      <w:proofErr w:type="spellStart"/>
+      <w:r>
+        <w:rPr>
+          <w:b/>
+          <w:bCs/>
+        </w:rPr>
+        <w:t>contact_last</w:t>
+      </w:r>
+      <w:proofErr w:type="spellEnd"/>
+      <w:r>
+        <w:rPr>
+          <w:b/>
+          <w:bCs/>
+        </w:rPr>
+        <w:t xml:space="preserve"> (Relationship Indicator)</w:t>
+      </w:r>
+    </w:p>
+    <w:p>
+      <w:r>
+        <w:t>Customers who were contacted in previous campaigns show a 13.4% conversion rate compared to 10.8% for first-time contacts, representing a 24% relative improvement. This binary flag (1 if previously contacted, 0 otherwise) captures whether any prior relationship exists with the customer, which is a fundamentally different signal than the count of previous contacts. The domain logic is simple: customers who engaged with previous campaigns—even if they declined—have established familiarity and trust with the bank. This feature complements the numerical previous variable by distinguishing the qualitative difference between new prospects and returning customers. It provides the model with an explicit "warm lead" indicator that improves targeting effectiveness.</w:t>
+      </w:r>
+    </w:p>
+    <w:p/>
+    <w:p>
+      <w:pPr>
+        <w:rPr>
+          <w:b/>
+          <w:bCs/>
+        </w:rPr>
+      </w:pPr>
+      <w:r>
+        <w:rPr>
+          <w:b/>
+          <w:bCs/>
+        </w:rPr>
+        <w:t xml:space="preserve">3. </w:t>
+      </w:r>
+      <w:proofErr w:type="spellStart"/>
+      <w:r>
+        <w:rPr>
+          <w:b/>
+          <w:bCs/>
+        </w:rPr>
+        <w:t>campaign_intensity</w:t>
+      </w:r>
+      <w:proofErr w:type="spellEnd"/>
+      <w:r>
+        <w:rPr>
+          <w:b/>
+          <w:bCs/>
+        </w:rPr>
+        <w:t xml:space="preserve"> (Normalized Contact Effort)</w:t>
+      </w:r>
+    </w:p>
+    <w:p>
+      <w:r>
+        <w:t xml:space="preserve">EDA revealed strong diminishing returns where success rates </w:t>
+      </w:r>
+      <w:proofErr w:type="gramStart"/>
+      <w:r>
+        <w:t>drop</w:t>
+      </w:r>
+      <w:proofErr w:type="gramEnd"/>
+      <w:r>
+        <w:t xml:space="preserve"> from 15% with 1-3 contacts to just 3% with 10+ contacts, indicating campaign fatigue. However, the raw campaign count doesn't tell the full story: 5 contacts for a brand new customer (intensity = 5.0) represents very different effort than 5 contacts for someone previously contacted 20 times (intensity = 0.24). This ratio feature normalizes current campaign effort by contact history, capturing the relative intensity of pursuit rather than absolute contact volume. It helps the model identify over-saturated customers who are unlikely to convert despite aggressive follow-up. By accounting for historical context, this feature provides a more nuanced measure of campaign pressure that better predicts customer fatigue and response likelihood.</w:t>
       </w:r>
     </w:p>
     <w:p>
@@ -16950,12 +17568,44 @@
           <w:b/>
           <w:bCs/>
         </w:rPr>
-        <w:t>2. OneHot Encoding for Categorical Features</w:t>
-      </w:r>
-    </w:p>
-    <w:p>
-      <w:r>
-        <w:t>Categorical features like job type and marital status have no natural ordering, so converting them to numbers (admin=1, teacher=2) would incorrectly suggest one is "greater than" another. OneHot encoding creates separate binary columns for each category, preventing false ordering assumptions. The handle_unknown='ignore' setting ensures the model handles new categories gracefully in production without crashing.</w:t>
+        <w:t xml:space="preserve">2. </w:t>
+      </w:r>
+      <w:proofErr w:type="spellStart"/>
+      <w:r>
+        <w:rPr>
+          <w:b/>
+          <w:bCs/>
+        </w:rPr>
+        <w:t>OneHot</w:t>
+      </w:r>
+      <w:proofErr w:type="spellEnd"/>
+      <w:r>
+        <w:rPr>
+          <w:b/>
+          <w:bCs/>
+        </w:rPr>
+        <w:t xml:space="preserve"> Encoding for Categorical Features</w:t>
+      </w:r>
+    </w:p>
+    <w:p>
+      <w:r>
+        <w:t xml:space="preserve">Categorical features like job type and marital status have no natural ordering, so converting them to numbers (admin=1, teacher=2) would incorrectly suggest one is "greater than" another. </w:t>
+      </w:r>
+      <w:proofErr w:type="spellStart"/>
+      <w:r>
+        <w:t>OneHot</w:t>
+      </w:r>
+      <w:proofErr w:type="spellEnd"/>
+      <w:r>
+        <w:t xml:space="preserve"> encoding creates separate binary columns for each category, preventing false ordering assumptions. The </w:t>
+      </w:r>
+      <w:proofErr w:type="spellStart"/>
+      <w:r>
+        <w:t>handle_unknown</w:t>
+      </w:r>
+      <w:proofErr w:type="spellEnd"/>
+      <w:r>
+        <w:t>='ignore' setting ensures the model handles new categories gracefully in production without crashing.</w:t>
       </w:r>
     </w:p>
     <w:p>
@@ -16975,7 +17625,23 @@
     </w:p>
     <w:p>
       <w:r>
-        <w:t>Numerical features have vastly different scales—age ranges from 17-98 while nr.employed ranges from 4,963-5,228. Without scaling, large-scale features dominate the model, especially in LogisticRegression and Neural Networks. StandardScaler normalizes all features to comparable ranges, ensuring fair contribution from each feature while not affecting tree-based models that don't need scaling.</w:t>
+        <w:t xml:space="preserve">Numerical features have vastly different scales—age ranges from 17-98 while </w:t>
+      </w:r>
+      <w:proofErr w:type="spellStart"/>
+      <w:r>
+        <w:t>nr.employed</w:t>
+      </w:r>
+      <w:proofErr w:type="spellEnd"/>
+      <w:r>
+        <w:t xml:space="preserve"> ranges from 4,963-5,228. Without scaling, large-scale features dominate the model, especially in </w:t>
+      </w:r>
+      <w:proofErr w:type="spellStart"/>
+      <w:r>
+        <w:t>LogisticRegression</w:t>
+      </w:r>
+      <w:proofErr w:type="spellEnd"/>
+      <w:r>
+        <w:t xml:space="preserve"> and Neural Networks. StandardScaler normalizes all features to comparable ranges, ensuring fair contribution from each feature while not affecting tree-based models that don't need scaling.</w:t>
       </w:r>
     </w:p>
     <w:p>
@@ -17010,12 +17676,36 @@
           <w:b/>
           <w:bCs/>
         </w:rPr>
-        <w:t>5. Outlier Capping (Winsorization)</w:t>
-      </w:r>
-    </w:p>
-    <w:p>
-      <w:r>
-        <w:t>Outliers like customers contacted 20+ times represent real behaviors, not errors, so removing them loses valuable data (15% of samples). Instead, we cap extreme values at the 99th percentile, keeping all data points while reducing the influence of extremes on linear models. This preserves information about heavily-pursued customers while preventing outliers from distorting predictions.</w:t>
+        <w:t>5. Outlier Capping (</w:t>
+      </w:r>
+      <w:proofErr w:type="spellStart"/>
+      <w:r>
+        <w:rPr>
+          <w:b/>
+          <w:bCs/>
+        </w:rPr>
+        <w:t>Winsorization</w:t>
+      </w:r>
+      <w:proofErr w:type="spellEnd"/>
+      <w:r>
+        <w:rPr>
+          <w:b/>
+          <w:bCs/>
+        </w:rPr>
+        <w:t>)</w:t>
+      </w:r>
+    </w:p>
+    <w:p>
+      <w:r>
+        <w:t xml:space="preserve">Outliers like customers contacted 20+ times represent real behaviors, not errors, so removing them loses valuable data (15% of samples). Instead, we cap extreme values at the 99th percentile, keeping all data points while reducing the influence of extremes on linear models. This preserves information about </w:t>
+      </w:r>
+      <w:proofErr w:type="gramStart"/>
+      <w:r>
+        <w:t>heavily-pursued</w:t>
+      </w:r>
+      <w:proofErr w:type="gramEnd"/>
+      <w:r>
+        <w:t xml:space="preserve"> customers while preventing outliers from distorting predictions.</w:t>
       </w:r>
     </w:p>
     <w:p/>
@@ -17038,7 +17728,15 @@
     </w:p>
     <w:p>
       <w:r>
-        <w:t>Accuracy is misleading for imbalanced data—predicting all "no" gives 89% accuracy but catches zero subscribers. F1 score balances precision and recall, measuring real business value. PR-AUC focuses on minority class performance better than ROC-AUC. We also tune the classification threshold below the default 0.5 to align predictions with business needs and account for class imbalance.</w:t>
+        <w:t>Accuracy is misleading for imbalanced data—</w:t>
+      </w:r>
+      <w:proofErr w:type="gramStart"/>
+      <w:r>
+        <w:t>predicting</w:t>
+      </w:r>
+      <w:proofErr w:type="gramEnd"/>
+      <w:r>
+        <w:t xml:space="preserve"> all "no" gives 89% accuracy but catches zero subscribers. F1 score balances precision and recall, measuring real business value. PR-AUC focuses on minority class performance better than ROC-AUC. We also tune the classification threshold below the default 0.5 to align predictions with business needs and account for class imbalance.</w:t>
       </w:r>
     </w:p>
     <w:p>
@@ -17134,6 +17832,7 @@
           <w:numId w:val="44"/>
         </w:numPr>
       </w:pPr>
+      <w:proofErr w:type="spellStart"/>
       <w:r>
         <w:rPr>
           <w:b/>
@@ -17141,6 +17840,7 @@
         </w:rPr>
         <w:t>LightGBM</w:t>
       </w:r>
+      <w:proofErr w:type="spellEnd"/>
       <w:r>
         <w:t xml:space="preserve"> (Light Gradient Boosting Machine) implements gradient boosting with leaf-wise tree growth, offering state-of-the-art performance through sequential error correction while maintaining superior training speed and memory efficiency. </w:t>
       </w:r>
@@ -17161,7 +17861,15 @@
         <w:t>Multi-Layer Perceptron (MLP)</w:t>
       </w:r>
       <w:r>
-        <w:t xml:space="preserve"> represents neural networks, using multiple hidden layers with backpropagation to learn complex non-linear feature interactions. Each model was trained on SMOTE-balanced data with 5-fold stratified cross-validation and hyperparameter tuning via GridSearchCV, optimizing for ROC-AUC to handle the class imbalance.</w:t>
+        <w:t xml:space="preserve"> represents neural networks, using multiple hidden layers with backpropagation to learn complex non-linear feature interactions. Each model was trained on SMOTE-balanced data with 5-fold stratified cross-validation and hyperparameter tuning via </w:t>
+      </w:r>
+      <w:proofErr w:type="spellStart"/>
+      <w:r>
+        <w:t>GridSearchCV</w:t>
+      </w:r>
+      <w:proofErr w:type="spellEnd"/>
+      <w:r>
+        <w:t>, optimizing for ROC-AUC to handle the class imbalance.</w:t>
       </w:r>
     </w:p>
     <w:p>
@@ -17197,7 +17905,15 @@
         <w:t xml:space="preserve">: </w:t>
       </w:r>
       <w:r>
-        <w:t xml:space="preserve">All models underwent systematic hyperparameter optimization using GridSearchCV with 5-fold stratified cross-validation. Stratification ensures each fold preserves the 89:11 class distribution, critical for imbalanced data evaluation. </w:t>
+        <w:t xml:space="preserve">All models underwent systematic hyperparameter optimization using </w:t>
+      </w:r>
+      <w:proofErr w:type="spellStart"/>
+      <w:r>
+        <w:t>GridSearchCV</w:t>
+      </w:r>
+      <w:proofErr w:type="spellEnd"/>
+      <w:r>
+        <w:t xml:space="preserve"> with 5-fold stratified cross-validation. Stratification ensures each fold preserves the 89:11 class distribution, critical for imbalanced data evaluation. </w:t>
       </w:r>
     </w:p>
     <w:p>
@@ -17264,12 +17980,21 @@
       </w:r>
     </w:p>
     <w:p>
+      <w:proofErr w:type="spellStart"/>
       <w:r>
         <w:rPr>
           <w:b/>
           <w:bCs/>
         </w:rPr>
-        <w:t>LightGBM:</w:t>
+        <w:t>LightGBM</w:t>
+      </w:r>
+      <w:proofErr w:type="spellEnd"/>
+      <w:r>
+        <w:rPr>
+          <w:b/>
+          <w:bCs/>
+        </w:rPr>
+        <w:t>:</w:t>
       </w:r>
       <w:r>
         <w:t xml:space="preserve"> </w:t>
@@ -17360,7 +18085,15 @@
     </w:p>
     <w:p>
       <w:r>
-        <w:t xml:space="preserve">4. Calculate mean ROC-AUC across 5 folds </w:t>
+        <w:t xml:space="preserve">4. Calculate </w:t>
+      </w:r>
+      <w:proofErr w:type="gramStart"/>
+      <w:r>
+        <w:t>mean</w:t>
+      </w:r>
+      <w:proofErr w:type="gramEnd"/>
+      <w:r>
+        <w:t xml:space="preserve"> ROC-AUC across 5 folds </w:t>
       </w:r>
     </w:p>
     <w:p>
@@ -17425,7 +18158,23 @@
     </w:p>
     <w:p>
       <w:r>
-        <w:t>Logistic Regression serves as an interpretable baseline that is essential for establishing performance benchmarks and providing explainable predictions to marketing stakeholders. The model's class_weight='balanced' parameter directly addresses the severe 8:1 class imbalance, while L2 regularization manages the high dimensionality (~100+ features) after OneHot encoding without overfitting. Its coefficient-based interpretability allows business teams to understand which features drive subscription decisions, crucial for strategy development and regulatory compliance. Despite assuming linear relationships, it provides fast training and inference, making it ideal for rapid iteration and production deployment where explainability is prioritized.</w:t>
+        <w:t xml:space="preserve">Logistic Regression serves as an interpretable baseline that is essential for establishing performance benchmarks and providing explainable predictions to marketing stakeholders. The model's </w:t>
+      </w:r>
+      <w:proofErr w:type="spellStart"/>
+      <w:r>
+        <w:t>class_weight</w:t>
+      </w:r>
+      <w:proofErr w:type="spellEnd"/>
+      <w:r>
+        <w:t xml:space="preserve">='balanced' parameter directly addresses the severe 8:1 class imbalance, while L2 regularization manages the high dimensionality (~100+ features) after </w:t>
+      </w:r>
+      <w:proofErr w:type="spellStart"/>
+      <w:r>
+        <w:t>OneHot</w:t>
+      </w:r>
+      <w:proofErr w:type="spellEnd"/>
+      <w:r>
+        <w:t xml:space="preserve"> encoding without overfitting. Its coefficient-based interpretability allows business teams to understand which features drive subscription decisions, crucial for strategy development and regulatory compliance. Despite assuming linear relationships, it provides fast training and inference, making it ideal for rapid iteration and production deployment where explainability is prioritized.</w:t>
       </w:r>
     </w:p>
     <w:p/>
@@ -17446,7 +18195,31 @@
     </w:p>
     <w:p>
       <w:r>
-        <w:t>Random Forest addresses the dataset's non-linear patterns identified during EDA, such as the non-monotonic relationship between recency (pdays) and success rates (18% → 16% → 12% → 8%). The ensemble of 600 trees is inherently robust to the 5,625 outliers in 'previous' and 2,406 outliers in 'campaign', as tree-based splits rely on thresholds rather than distance metrics. This model automatically captures complex feature interactions (e.g., month × poutcome × campaign_intensity) without manual engineering, which is critical given the multivariate nature of customer conversion behavior. The bagging approach reduces variance and prevents overfitting on our 41k samples, while remaining scale-invariant and naturally handling mixed categorical and numerical features.</w:t>
+        <w:t>Random Forest addresses the dataset's non-linear patterns identified during EDA, such as the non-monotonic relationship between recency (</w:t>
+      </w:r>
+      <w:proofErr w:type="spellStart"/>
+      <w:r>
+        <w:t>pdays</w:t>
+      </w:r>
+      <w:proofErr w:type="spellEnd"/>
+      <w:r>
+        <w:t xml:space="preserve">) and success rates (18% → 16% → 12% → 8%). The ensemble of 600 trees is inherently robust to the 5,625 outliers in 'previous' and 2,406 outliers in 'campaign', as tree-based splits rely on thresholds rather than distance metrics. This model automatically captures complex feature interactions (e.g., month × </w:t>
+      </w:r>
+      <w:proofErr w:type="spellStart"/>
+      <w:r>
+        <w:t>poutcome</w:t>
+      </w:r>
+      <w:proofErr w:type="spellEnd"/>
+      <w:r>
+        <w:t xml:space="preserve"> × </w:t>
+      </w:r>
+      <w:proofErr w:type="spellStart"/>
+      <w:r>
+        <w:t>campaign_intensity</w:t>
+      </w:r>
+      <w:proofErr w:type="spellEnd"/>
+      <w:r>
+        <w:t>) without manual engineering, which is critical given the multivariate nature of customer conversion behavior. The bagging approach reduces variance and prevents overfitting on our 41k samples, while remaining scale-invariant and naturally handling mixed categorical and numerical features.</w:t>
       </w:r>
     </w:p>
     <w:p/>
@@ -17462,12 +18235,41 @@
           <w:b/>
           <w:bCs/>
         </w:rPr>
-        <w:t>3. LightGBM (Light Gradient Boosting Machine)</w:t>
-      </w:r>
-    </w:p>
-    <w:p>
-      <w:r>
-        <w:t>LightGBM was selected for its superior handling of class imbalance through gradient boosting's sequential error correction, which iteratively focuses on misclassified minority class samples—critical for our 11.3% positive class. The leaf-wise tree growth strategy efficiently manages high-dimensional sparse data (~100+ features post-encoding) while maintaining 2-10x faster training speed compared to traditional boosting methods, enabling rapid experimentation. This algorithm excels at learning complex decision boundaries involving multiple interacting factors (economic indicators + temporal patterns + campaign history), as revealed in our EDA where no single feature dominated. LightGBM's modern architecture and lower memory footprint make it production-ready for real-time scoring at scale, balancing performance with deployment efficiency.</w:t>
+        <w:t xml:space="preserve">3. </w:t>
+      </w:r>
+      <w:proofErr w:type="spellStart"/>
+      <w:r>
+        <w:rPr>
+          <w:b/>
+          <w:bCs/>
+        </w:rPr>
+        <w:t>LightGBM</w:t>
+      </w:r>
+      <w:proofErr w:type="spellEnd"/>
+      <w:r>
+        <w:rPr>
+          <w:b/>
+          <w:bCs/>
+        </w:rPr>
+        <w:t xml:space="preserve"> (Light Gradient Boosting Machine)</w:t>
+      </w:r>
+    </w:p>
+    <w:p>
+      <w:proofErr w:type="spellStart"/>
+      <w:r>
+        <w:t>LightGBM</w:t>
+      </w:r>
+      <w:proofErr w:type="spellEnd"/>
+      <w:r>
+        <w:t xml:space="preserve"> was selected for its superior handling of class imbalance through gradient boosting's sequential error correction, which iteratively focuses on misclassified minority class samples—critical for our 11.3% positive class. The leaf-wise tree growth strategy efficiently manages high-dimensional sparse data (~100+ features post-encoding) while maintaining 2-10x faster training speed compared to traditional boosting methods, enabling rapid experimentation. This algorithm excels at learning complex decision boundaries involving multiple interacting factors (economic indicators + temporal patterns + campaign history), as revealed in our EDA where no single feature dominated. </w:t>
+      </w:r>
+      <w:proofErr w:type="spellStart"/>
+      <w:r>
+        <w:t>LightGBM's</w:t>
+      </w:r>
+      <w:proofErr w:type="spellEnd"/>
+      <w:r>
+        <w:t xml:space="preserve"> modern architecture and lower memory footprint make it production-ready for real-time scoring at scale, balancing performance with deployment efficiency.</w:t>
       </w:r>
     </w:p>
     <w:p/>
@@ -17488,7 +18290,15 @@
     </w:p>
     <w:p>
       <w:r>
-        <w:t>The Multi-Layer Perceptron represents our neural network approach, capable of learning arbitrary non-linear functions and automatically discovering feature representations through hidden layers (64-128 neurons). With 41k samples providing sufficient data for shallow architectures, MLP can potentially uncover feature combinations and interaction patterns that manual feature engineering missed, particularly in the complex interplay between economic indicators and customer behavior. The hidden layers compress high-dimensional encoded input (~100+ features) into learned representations, while L2 regularization and dropout prevent overfitting on our medium-sized dataset. Including MLP provides a critical comparison baseline to assess whether deep learning adds value over traditional machine learning for this tabular classification task, ensuring comprehensive evaluation across all major algorithm families.</w:t>
+        <w:t xml:space="preserve">The Multi-Layer Perceptron represents our neural network approach, capable of learning arbitrary non-linear functions and automatically discovering feature representations through hidden layers (64-128 neurons). With 41k samples providing sufficient data for shallow </w:t>
+      </w:r>
+      <w:proofErr w:type="gramStart"/>
+      <w:r>
+        <w:t>architectures</w:t>
+      </w:r>
+      <w:proofErr w:type="gramEnd"/>
+      <w:r>
+        <w:t>, MLP can potentially uncover feature combinations and interaction patterns that manual feature engineering missed, particularly in the complex interplay between economic indicators and customer behavior. The hidden layers compress high-dimensional encoded input (~100+ features) into learned representations, while L2 regularization and dropout prevent overfitting on our medium-sized dataset. Including MLP provides a critical comparison baseline to assess whether deep learning adds value over traditional machine learning for this tabular classification task, ensuring comprehensive evaluation across all major algorithm families.</w:t>
       </w:r>
     </w:p>
     <w:p>
@@ -17646,7 +18456,15 @@
         <w:t>What is F1-score?</w:t>
       </w:r>
       <w:r>
-        <w:t xml:space="preserve"> F1-score balances two important things: not wasting calls on unlikely customers (precision) and not missing potential subscribers (recall). A high F1-score means the model does both well.</w:t>
+        <w:t xml:space="preserve"> F1-score balances two important things: not wasting calls on unlikely customers (precision) and not missing potential subscribers (recall). A high F1-score means the model does </w:t>
+      </w:r>
+      <w:proofErr w:type="gramStart"/>
+      <w:r>
+        <w:t>both well</w:t>
+      </w:r>
+      <w:proofErr w:type="gramEnd"/>
+      <w:r>
+        <w:t>.</w:t>
       </w:r>
     </w:p>
     <w:p>
@@ -17682,7 +18500,15 @@
         <w:t>How did we track everything?</w:t>
       </w:r>
       <w:r>
-        <w:t xml:space="preserve"> All metrics, along with visual charts (ROC curves, precision-recall curves, confusion matrices), were saved to MLflow so we could easily compare models and choose the best one based on what matters most to the business.</w:t>
+        <w:t xml:space="preserve"> All metrics, along with visual charts (ROC curves, precision-recall curves, confusion matrices), were saved to </w:t>
+      </w:r>
+      <w:proofErr w:type="spellStart"/>
+      <w:r>
+        <w:t>MLflow</w:t>
+      </w:r>
+      <w:proofErr w:type="spellEnd"/>
+      <w:r>
+        <w:t xml:space="preserve"> so we could easily compare models and choose the best one based on what matters most to the business.</w:t>
       </w:r>
     </w:p>
     <w:p>
@@ -17818,12 +18644,14 @@
         </w:rPr>
         <w:t xml:space="preserve">source </w:t>
       </w:r>
+      <w:proofErr w:type="spellStart"/>
       <w:r>
         <w:rPr>
           <w:highlight w:val="red"/>
         </w:rPr>
         <w:t>url</w:t>
       </w:r>
+      <w:proofErr w:type="spellEnd"/>
     </w:p>
     <w:p>
       <w:pPr>
@@ -18045,7 +18873,23 @@
                 <w:sz w:val="20"/>
                 <w:szCs w:val="20"/>
               </w:rPr>
-              <w:t>Energy: 35,064 hourly records → 1,431 daily recordsWeather: 178,396 hourly records</w:t>
+              <w:t xml:space="preserve">Energy: 35,064 hourly records → 1,431 daily </w:t>
+            </w:r>
+            <w:proofErr w:type="spellStart"/>
+            <w:r>
+              <w:rPr>
+                <w:sz w:val="20"/>
+                <w:szCs w:val="20"/>
+              </w:rPr>
+              <w:t>recordsWeather</w:t>
+            </w:r>
+            <w:proofErr w:type="spellEnd"/>
+            <w:r>
+              <w:rPr>
+                <w:sz w:val="20"/>
+                <w:szCs w:val="20"/>
+              </w:rPr>
+              <w:t>: 178,396 hourly records</w:t>
             </w:r>
           </w:p>
         </w:tc>
@@ -18672,7 +19516,15 @@
       </w:r>
       <w:r>
         <w:br/>
-        <w:t>Source: Kaggle Public Dataset, ENTSOE Transparency Platform &amp; OpenWeatherMap API</w:t>
+        <w:t xml:space="preserve">Source: Kaggle Public Dataset, ENTSOE Transparency Platform &amp; </w:t>
+      </w:r>
+      <w:proofErr w:type="spellStart"/>
+      <w:r>
+        <w:t>OpenWeatherMap</w:t>
+      </w:r>
+      <w:proofErr w:type="spellEnd"/>
+      <w:r>
+        <w:t xml:space="preserve"> API</w:t>
       </w:r>
       <w:r>
         <w:br/>
@@ -18921,7 +19773,15 @@
         <w:spacing w:after="0"/>
       </w:pPr>
       <w:r>
-        <w:t>Sequence length: 7-30 days lookback window</w:t>
+        <w:t xml:space="preserve">Sequence length: 7-30 days </w:t>
+      </w:r>
+      <w:proofErr w:type="gramStart"/>
+      <w:r>
+        <w:t>lookback</w:t>
+      </w:r>
+      <w:proofErr w:type="gramEnd"/>
+      <w:r>
+        <w:t xml:space="preserve"> window</w:t>
       </w:r>
     </w:p>
     <w:p>
@@ -18989,7 +19849,15 @@
         <w:spacing w:after="0"/>
       </w:pPr>
       <w:r>
-        <w:t>Performance particularly strong during extreme weather events</w:t>
+        <w:t xml:space="preserve">Performance </w:t>
+      </w:r>
+      <w:proofErr w:type="gramStart"/>
+      <w:r>
+        <w:t>particularly</w:t>
+      </w:r>
+      <w:proofErr w:type="gramEnd"/>
+      <w:r>
+        <w:t xml:space="preserve"> strong during extreme weather events</w:t>
       </w:r>
     </w:p>
     <w:p>
@@ -19001,7 +19869,15 @@
         <w:spacing w:after="0"/>
       </w:pPr>
       <w:r>
-        <w:t>Sequential architecture better than feedforward networks for temporal dependencies</w:t>
+        <w:t xml:space="preserve">Sequential architecture </w:t>
+      </w:r>
+      <w:proofErr w:type="gramStart"/>
+      <w:r>
+        <w:t>better</w:t>
+      </w:r>
+      <w:proofErr w:type="gramEnd"/>
+      <w:r>
+        <w:t xml:space="preserve"> than feedforward networks for temporal dependencies</w:t>
       </w:r>
     </w:p>
     <w:p/>
@@ -19074,7 +19950,23 @@
       </w:r>
       <w:r>
         <w:br/>
-        <w:t>Method: Random Forest, XGBoost, and LightGBM treating forecasting as supervised regression problem</w:t>
+        <w:t xml:space="preserve">Method: Random Forest, </w:t>
+      </w:r>
+      <w:proofErr w:type="spellStart"/>
+      <w:r>
+        <w:t>XGBoost</w:t>
+      </w:r>
+      <w:proofErr w:type="spellEnd"/>
+      <w:r>
+        <w:t xml:space="preserve">, and </w:t>
+      </w:r>
+      <w:proofErr w:type="spellStart"/>
+      <w:r>
+        <w:t>LightGBM</w:t>
+      </w:r>
+      <w:proofErr w:type="spellEnd"/>
+      <w:r>
+        <w:t xml:space="preserve"> treating forecasting as supervised regression problem</w:t>
       </w:r>
       <w:r>
         <w:br/>
@@ -19102,7 +19994,23 @@
         <w:spacing w:after="0"/>
       </w:pPr>
       <w:r>
-        <w:t>Models: Gradient boosting (XGBoost, LightGBM) and ensemble (Random Forest)</w:t>
+        <w:t>Models: Gradient boosting (</w:t>
+      </w:r>
+      <w:proofErr w:type="spellStart"/>
+      <w:r>
+        <w:t>XGBoost</w:t>
+      </w:r>
+      <w:proofErr w:type="spellEnd"/>
+      <w:r>
+        <w:t xml:space="preserve">, </w:t>
+      </w:r>
+      <w:proofErr w:type="spellStart"/>
+      <w:r>
+        <w:t>LightGBM</w:t>
+      </w:r>
+      <w:proofErr w:type="spellEnd"/>
+      <w:r>
+        <w:t>) and ensemble (Random Forest)</w:t>
       </w:r>
     </w:p>
     <w:p>
@@ -19145,8 +20053,13 @@
         </w:numPr>
         <w:spacing w:after="0"/>
       </w:pPr>
-      <w:r>
-        <w:t>XGBoost achieves MAPE ~5% and RMSE ~1,800 MW on test data</w:t>
+      <w:proofErr w:type="spellStart"/>
+      <w:r>
+        <w:t>XGBoost</w:t>
+      </w:r>
+      <w:proofErr w:type="spellEnd"/>
+      <w:r>
+        <w:t xml:space="preserve"> achieves MAPE ~5% and RMSE ~1,800 MW on test data</w:t>
       </w:r>
     </w:p>
     <w:p>
@@ -19158,8 +20071,13 @@
         <w:spacing w:after="0"/>
       </w:pPr>
       <w:r>
-        <w:t>Top predictive features: lag_1 (previous day load), temperature, hour_of_day</w:t>
-      </w:r>
+        <w:t xml:space="preserve">Top predictive features: lag_1 (previous day load), temperature, </w:t>
+      </w:r>
+      <w:proofErr w:type="spellStart"/>
+      <w:r>
+        <w:t>hour_of_day</w:t>
+      </w:r>
+      <w:proofErr w:type="spellEnd"/>
     </w:p>
     <w:p>
       <w:pPr>
@@ -19182,7 +20100,15 @@
         <w:spacing w:after="0"/>
       </w:pPr>
       <w:r>
-        <w:t>Training time significantly faster than neural networks (minutes vs hours)</w:t>
+        <w:t xml:space="preserve">Training time </w:t>
+      </w:r>
+      <w:proofErr w:type="gramStart"/>
+      <w:r>
+        <w:t>significantly</w:t>
+      </w:r>
+      <w:proofErr w:type="gramEnd"/>
+      <w:r>
+        <w:t xml:space="preserve"> faster than neural networks (minutes vs hours)</w:t>
       </w:r>
     </w:p>
     <w:p>
@@ -19568,7 +20494,15 @@
         <w:spacing w:after="0"/>
       </w:pPr>
       <w:r>
-        <w:t>Renewable energy forecasting significantly more challenging than load forecasting</w:t>
+        <w:t xml:space="preserve">Renewable energy forecasting </w:t>
+      </w:r>
+      <w:proofErr w:type="gramStart"/>
+      <w:r>
+        <w:t>significantly</w:t>
+      </w:r>
+      <w:proofErr w:type="gramEnd"/>
+      <w:r>
+        <w:t xml:space="preserve"> more challenging than load forecasting</w:t>
       </w:r>
     </w:p>
     <w:p>
@@ -19592,7 +20526,15 @@
         <w:spacing w:after="0"/>
       </w:pPr>
       <w:r>
-        <w:t>Statistical models (SARIMA) competitive for hourly predictions</w:t>
+        <w:t xml:space="preserve">Statistical models (SARIMA) </w:t>
+      </w:r>
+      <w:proofErr w:type="gramStart"/>
+      <w:r>
+        <w:t>competitive</w:t>
+      </w:r>
+      <w:proofErr w:type="gramEnd"/>
+      <w:r>
+        <w:t xml:space="preserve"> for hourly predictions</w:t>
       </w:r>
     </w:p>
     <w:p>
@@ -19648,7 +20590,15 @@
         <w:spacing w:after="0"/>
       </w:pPr>
       <w:r>
-        <w:t>Seasonal patterns weaker than in load data</w:t>
+        <w:t xml:space="preserve">Seasonal patterns </w:t>
+      </w:r>
+      <w:proofErr w:type="gramStart"/>
+      <w:r>
+        <w:t>weaker</w:t>
+      </w:r>
+      <w:proofErr w:type="gramEnd"/>
+      <w:r>
+        <w:t xml:space="preserve"> than in load data</w:t>
       </w:r>
     </w:p>
     <w:p>
@@ -19668,7 +20618,15 @@
         <w:spacing w:before="240"/>
       </w:pPr>
       <w:r>
-        <w:t>Relevance: Validates methodology transferable to load forecasting; demonstrates that same time period and data source can produce reliable forecasts; establishes that load forecasting (this study) should achieve better accuracy than renewable generation forecasting due to more stable patterns.</w:t>
+        <w:t xml:space="preserve">Relevance: Validates methodology transferable to load forecasting; demonstrates that same </w:t>
+      </w:r>
+      <w:proofErr w:type="gramStart"/>
+      <w:r>
+        <w:t>time period</w:t>
+      </w:r>
+      <w:proofErr w:type="gramEnd"/>
+      <w:r>
+        <w:t xml:space="preserve"> and data source can produce reliable forecasts; establishes that load forecasting (this study) should achieve better accuracy than renewable generation forecasting due to more stable patterns.</w:t>
       </w:r>
     </w:p>
     <w:p>
@@ -19961,7 +20919,15 @@
         <w:spacing w:after="0"/>
       </w:pPr>
       <w:r>
-        <w:t>Appear fairly random with no obvious patterns, which is ideal - it suggests the trend and seasonal components have captured most of the systematic variation</w:t>
+        <w:t xml:space="preserve">Appear </w:t>
+      </w:r>
+      <w:proofErr w:type="gramStart"/>
+      <w:r>
+        <w:t>fairly random</w:t>
+      </w:r>
+      <w:proofErr w:type="gramEnd"/>
+      <w:r>
+        <w:t xml:space="preserve"> with no obvious patterns, which is ideal - it suggests the trend and seasonal components have captured most of the systematic variation</w:t>
       </w:r>
     </w:p>
     <w:p>
@@ -20011,7 +20977,15 @@
     </w:p>
     <w:p>
       <w:r>
-        <w:t>Energy Data: Missing values in the target variable (total_load_actual) are identified using null checks and handled by directly removing those rows from the dataset.</w:t>
+        <w:t>Energy Data: Missing values in the target variable (</w:t>
+      </w:r>
+      <w:proofErr w:type="spellStart"/>
+      <w:r>
+        <w:t>total_load_actual</w:t>
+      </w:r>
+      <w:proofErr w:type="spellEnd"/>
+      <w:r>
+        <w:t>) are identified using null checks and handled by directly removing those rows from the dataset.</w:t>
       </w:r>
     </w:p>
     <w:p>
@@ -20021,7 +20995,15 @@
     </w:p>
     <w:p>
       <w:r>
-        <w:t>Feature Engineering: NaN values created from lag and rolling window features (at the beginning of the time series) are removed after all feature engineering is complete to maintain clean training data.</w:t>
+        <w:t xml:space="preserve">Feature Engineering: </w:t>
+      </w:r>
+      <w:proofErr w:type="spellStart"/>
+      <w:r>
+        <w:t>NaN</w:t>
+      </w:r>
+      <w:proofErr w:type="spellEnd"/>
+      <w:r>
+        <w:t xml:space="preserve"> values created from lag and rolling window features (at the beginning of the time series) are removed after all feature engineering is complete to maintain clean training data.</w:t>
       </w:r>
     </w:p>
     <w:p/>
@@ -20053,7 +21035,23 @@
     </w:p>
     <w:p>
       <w:r>
-        <w:t>Treatment: Instead of deleting outliers, the code uses capping/winsorization - extreme high values are capped at the 99th percentile and extreme low values at the 1st percentile. This preserves the temporal sequence critical for time series forecasting while reducing the impact of extreme values.</w:t>
+        <w:t>Treatment: Instead of deleting outliers, the code uses capping/</w:t>
+      </w:r>
+      <w:proofErr w:type="spellStart"/>
+      <w:r>
+        <w:t>winsorization</w:t>
+      </w:r>
+      <w:proofErr w:type="spellEnd"/>
+      <w:r>
+        <w:t xml:space="preserve"> - extreme high values are capped at the 99th percentile and </w:t>
+      </w:r>
+      <w:proofErr w:type="gramStart"/>
+      <w:r>
+        <w:t>extreme</w:t>
+      </w:r>
+      <w:proofErr w:type="gramEnd"/>
+      <w:r>
+        <w:t xml:space="preserve"> low values at the 1st percentile. This preserves the temporal sequence critical for time series forecasting while reducing the impact of extreme values.</w:t>
       </w:r>
     </w:p>
     <w:p>
@@ -20115,7 +21113,15 @@
     </w:p>
     <w:p>
       <w:r>
-        <w:t>The code creates lagged versions of the target variable (total_load_actual) at 1-day, 7-day, and 30-day intervals to capture short-term, weekly, and monthly dependencies. These features allow models to learn from recent historical values, with lag_1 capturing yesterday's load, lag_7 capturing last week's pattern, and lag_30 capturing monthly trends.</w:t>
+        <w:t>The code creates lagged versions of the target variable (</w:t>
+      </w:r>
+      <w:proofErr w:type="spellStart"/>
+      <w:r>
+        <w:t>total_load_actual</w:t>
+      </w:r>
+      <w:proofErr w:type="spellEnd"/>
+      <w:r>
+        <w:t>) at 1-day, 7-day, and 30-day intervals to capture short-term, weekly, and monthly dependencies. These features allow models to learn from recent historical values, with lag_1 capturing yesterday's load, lag_7 capturing last week's pattern, and lag_30 capturing monthly trends.</w:t>
       </w:r>
     </w:p>
     <w:p/>
@@ -20131,12 +21137,36 @@
           <w:b/>
           <w:bCs/>
         </w:rPr>
-        <w:t>2. Rolling Statistics</w:t>
-      </w:r>
-    </w:p>
-    <w:p>
-      <w:r>
-        <w:t>Rolling window statistics are computed for 7-day and 30-day windows, including both mean and standard deviation of the target variable. The rolling mean captures trend patterns over the window period, while rolling standard deviation measures volatility, helping models understand whether energy demand is stable or fluctuating during recent periods.</w:t>
+        <w:t>2</w:t>
+      </w:r>
+      <w:proofErr w:type="gramStart"/>
+      <w:r>
+        <w:rPr>
+          <w:b/>
+          <w:bCs/>
+        </w:rPr>
+        <w:t>. Rolling</w:t>
+      </w:r>
+      <w:proofErr w:type="gramEnd"/>
+      <w:r>
+        <w:rPr>
+          <w:b/>
+          <w:bCs/>
+        </w:rPr>
+        <w:t xml:space="preserve"> Statistics</w:t>
+      </w:r>
+    </w:p>
+    <w:p>
+      <w:r>
+        <w:t xml:space="preserve">Rolling window statistics are computed for 7-day and 30-day windows, including both mean and standard deviation of the target variable. The rolling </w:t>
+      </w:r>
+      <w:proofErr w:type="gramStart"/>
+      <w:r>
+        <w:t>mean</w:t>
+      </w:r>
+      <w:proofErr w:type="gramEnd"/>
+      <w:r>
+        <w:t xml:space="preserve"> captures trend patterns over the window period, while rolling standard deviation measures volatility, helping models understand whether energy demand is stable or fluctuating during recent periods.</w:t>
       </w:r>
     </w:p>
     <w:p/>
@@ -20157,7 +21187,23 @@
     </w:p>
     <w:p>
       <w:r>
-        <w:t>The code creates multiple seasonal features including day_of_week (0-6 for Monday-Sunday), month (1-12), day_of_year (1-365), and categorical seasons (spring, summer, autumn, winter) based on specific date ranges. These features help models capture weekly patterns (weekday vs weekend), monthly variations (heating/cooling seasons), and annual cyclical behavior in energy consumption.</w:t>
+        <w:t xml:space="preserve">The code creates multiple seasonal features including </w:t>
+      </w:r>
+      <w:proofErr w:type="spellStart"/>
+      <w:r>
+        <w:t>day_of_week</w:t>
+      </w:r>
+      <w:proofErr w:type="spellEnd"/>
+      <w:r>
+        <w:t xml:space="preserve"> (0-6 for Monday-Sunday), month (1-12), </w:t>
+      </w:r>
+      <w:proofErr w:type="spellStart"/>
+      <w:r>
+        <w:t>day_of_year</w:t>
+      </w:r>
+      <w:proofErr w:type="spellEnd"/>
+      <w:r>
+        <w:t xml:space="preserve"> (1-365), and categorical seasons (spring, summer, autumn, winter) based on specific date ranges. These features help models capture weekly patterns (weekday vs weekend), monthly variations (heating/cooling seasons), and annual cyclical behavior in energy consumption.</w:t>
       </w:r>
     </w:p>
     <w:p/>
@@ -20180,6 +21226,7 @@
       <w:r>
         <w:t xml:space="preserve">Two binary flags are created: </w:t>
       </w:r>
+      <w:proofErr w:type="spellStart"/>
       <w:r>
         <w:rPr>
           <w:b/>
@@ -20187,9 +21234,11 @@
         </w:rPr>
         <w:t>is_holiday</w:t>
       </w:r>
+      <w:proofErr w:type="spellEnd"/>
       <w:r>
         <w:t xml:space="preserve"> (using Spain's official holiday calendar) and </w:t>
       </w:r>
+      <w:proofErr w:type="spellStart"/>
       <w:r>
         <w:rPr>
           <w:b/>
@@ -20197,6 +21246,7 @@
         </w:rPr>
         <w:t>is_weekend</w:t>
       </w:r>
+      <w:proofErr w:type="spellEnd"/>
       <w:r>
         <w:t xml:space="preserve"> (Saturday/Sunday). These features help models distinguish between regular working days and special days when energy consumption patterns typically differ due to reduced commercial/industrial activity.</w:t>
       </w:r>
@@ -20289,7 +21339,15 @@
         <w:spacing w:after="0"/>
       </w:pPr>
       <w:r>
-        <w:t>Added custom seasonalities for energy demand patterns</w:t>
+        <w:t xml:space="preserve">Added custom </w:t>
+      </w:r>
+      <w:proofErr w:type="spellStart"/>
+      <w:r>
+        <w:t>seasonalities</w:t>
+      </w:r>
+      <w:proofErr w:type="spellEnd"/>
+      <w:r>
+        <w:t xml:space="preserve"> for energy demand patterns</w:t>
       </w:r>
     </w:p>
     <w:p>
@@ -20512,7 +21570,15 @@
         <w:spacing w:after="0"/>
       </w:pPr>
       <w:r>
-        <w:t>Takes last 512 time points as context</w:t>
+        <w:t xml:space="preserve">Takes last </w:t>
+      </w:r>
+      <w:proofErr w:type="gramStart"/>
+      <w:r>
+        <w:t>512 time</w:t>
+      </w:r>
+      <w:proofErr w:type="gramEnd"/>
+      <w:r>
+        <w:t xml:space="preserve"> points as context</w:t>
       </w:r>
     </w:p>
     <w:p>
@@ -20745,7 +21811,15 @@
         <w:spacing w:after="0"/>
       </w:pPr>
       <w:r>
-        <w:t>Used MinMax scaling to normalize features</w:t>
+        <w:t xml:space="preserve">Used </w:t>
+      </w:r>
+      <w:proofErr w:type="spellStart"/>
+      <w:r>
+        <w:t>MinMax</w:t>
+      </w:r>
+      <w:proofErr w:type="spellEnd"/>
+      <w:r>
+        <w:t xml:space="preserve"> scaling to normalize features</w:t>
       </w:r>
     </w:p>
     <w:p>
@@ -20796,7 +21870,15 @@
         <w:spacing w:after="0"/>
       </w:pPr>
       <w:r>
-        <w:t>Sequence length: 30 days (how much history to look back)</w:t>
+        <w:t xml:space="preserve">Sequence length: 30 days (how much history to look </w:t>
+      </w:r>
+      <w:proofErr w:type="gramStart"/>
+      <w:r>
+        <w:t>back</w:t>
+      </w:r>
+      <w:proofErr w:type="gramEnd"/>
+      <w:r>
+        <w:t>)</w:t>
       </w:r>
     </w:p>
     <w:p>
@@ -21538,7 +22620,15 @@
         </w:numPr>
       </w:pPr>
       <w:r>
-        <w:t>Explicitly models multiple seasonalities (daily, weekly, yearly) - energy has strong seasonal patterns</w:t>
+        <w:t xml:space="preserve">Explicitly models multiple </w:t>
+      </w:r>
+      <w:proofErr w:type="spellStart"/>
+      <w:r>
+        <w:t>seasonalities</w:t>
+      </w:r>
+      <w:proofErr w:type="spellEnd"/>
+      <w:r>
+        <w:t xml:space="preserve"> (daily, weekly, yearly) - energy has strong seasonal patterns</w:t>
       </w:r>
     </w:p>
     <w:p>
@@ -21964,7 +23054,23 @@
     <w:p>
       <w:bookmarkStart w:id="41" w:name="_Toc210662840"/>
       <w:r>
-        <w:t>Model: SARIMAX (Seasonal AutoRegressive Integrated Moving Average with eXogenous regressors)</w:t>
+        <w:t xml:space="preserve">Model: SARIMAX (Seasonal </w:t>
+      </w:r>
+      <w:proofErr w:type="spellStart"/>
+      <w:r>
+        <w:t>AutoRegressive</w:t>
+      </w:r>
+      <w:proofErr w:type="spellEnd"/>
+      <w:r>
+        <w:t xml:space="preserve"> Integrated Moving Average with </w:t>
+      </w:r>
+      <w:proofErr w:type="spellStart"/>
+      <w:r>
+        <w:t>eXogenous</w:t>
+      </w:r>
+      <w:proofErr w:type="spellEnd"/>
+      <w:r>
+        <w:t xml:space="preserve"> regressors)</w:t>
       </w:r>
     </w:p>
     <w:p>
@@ -21976,7 +23082,15 @@
         </w:numPr>
       </w:pPr>
       <w:r>
-        <w:t>Order (p,d,q): (1,1,1) - 1 autoregressive lag, 1st order differencing, 1 moving average term</w:t>
+        <w:t>Order (</w:t>
+      </w:r>
+      <w:proofErr w:type="spellStart"/>
+      <w:r>
+        <w:t>p,d,q</w:t>
+      </w:r>
+      <w:proofErr w:type="spellEnd"/>
+      <w:r>
+        <w:t>): (1,1,1) - 1 autoregressive lag, 1st order differencing, 1 moving average term</w:t>
       </w:r>
     </w:p>
     <w:p>
@@ -22000,7 +23114,15 @@
         </w:numPr>
       </w:pPr>
       <w:r>
-        <w:t>External regressors: Temperature, humidity, wind speed, clouds_all (weather features)</w:t>
+        <w:t xml:space="preserve">External regressors: Temperature, humidity, wind speed, </w:t>
+      </w:r>
+      <w:proofErr w:type="spellStart"/>
+      <w:r>
+        <w:t>clouds_all</w:t>
+      </w:r>
+      <w:proofErr w:type="spellEnd"/>
+      <w:r>
+        <w:t xml:space="preserve"> (weather features)</w:t>
       </w:r>
     </w:p>
     <w:p>
@@ -22012,7 +23134,15 @@
         </w:numPr>
       </w:pPr>
       <w:r>
-        <w:t>Implementation: statsmodels SARIMAX with maximum likelihood estimation</w:t>
+        <w:t xml:space="preserve">Implementation: </w:t>
+      </w:r>
+      <w:proofErr w:type="spellStart"/>
+      <w:r>
+        <w:t>statsmodels</w:t>
+      </w:r>
+      <w:proofErr w:type="spellEnd"/>
+      <w:r>
+        <w:t xml:space="preserve"> SARIMAX with maximum likelihood estimation</w:t>
       </w:r>
     </w:p>
     <w:p>
@@ -22036,7 +23166,23 @@
         </w:numPr>
       </w:pPr>
       <w:r>
-        <w:t>Parameters: enforce_stationarity=False and enforce_invertibility=False for numerical stability</w:t>
+        <w:t xml:space="preserve">Parameters: </w:t>
+      </w:r>
+      <w:proofErr w:type="spellStart"/>
+      <w:r>
+        <w:t>enforce_stationarity</w:t>
+      </w:r>
+      <w:proofErr w:type="spellEnd"/>
+      <w:r>
+        <w:t xml:space="preserve">=False and </w:t>
+      </w:r>
+      <w:proofErr w:type="spellStart"/>
+      <w:r>
+        <w:t>enforce_invertibility</w:t>
+      </w:r>
+      <w:proofErr w:type="spellEnd"/>
+      <w:r>
+        <w:t>=False for numerical stability</w:t>
       </w:r>
     </w:p>
     <w:p>
@@ -22067,7 +23213,7 @@
     </w:p>
     <w:p>
       <w:r>
-        <w:t>SARIMAX was chosen as the novel/advanced model because it represents a classical statistical approach for comparison against modern machine learning methods. The expected theoretical advantages were:</w:t>
+        <w:t xml:space="preserve">SARIMAX was chosen as the novel/advanced model because it represents a classical statistical approach for comparison against modern machine learning methods. </w:t>
       </w:r>
     </w:p>
     <w:p>
@@ -22144,8 +23290,24 @@
         <w:spacing w:after="0"/>
       </w:pPr>
       <w:r>
-        <w:t>Formal uncertainty quantification: Statistically-grounded prediction intervals</w:t>
-      </w:r>
+        <w:t xml:space="preserve">Formal uncertainty quantification: </w:t>
+      </w:r>
+      <w:proofErr w:type="gramStart"/>
+      <w:r>
+        <w:t>Statistically-grounded</w:t>
+      </w:r>
+      <w:proofErr w:type="gramEnd"/>
+      <w:r>
+        <w:t xml:space="preserve"> prediction intervals</w:t>
+      </w:r>
+    </w:p>
+    <w:p>
+      <w:pPr>
+        <w:rPr>
+          <w:b/>
+          <w:bCs/>
+        </w:rPr>
+      </w:pPr>
     </w:p>
     <w:p>
       <w:pPr>
@@ -22780,7 +23942,23 @@
     </w:p>
     <w:p>
       <w:r>
-        <w:t>Final Assessment: SARIMAX serves as an important negative baseline, demonstrating why modern methods (Prophet) outperform classical approaches. The catastrophic failure validates the need for models that can handle multiple seasonalities and non-linear relationships, justifying Prophet as the recommended production model.</w:t>
+        <w:t xml:space="preserve">Final Assessment: SARIMAX serves as an important negative baseline, demonstrating why modern methods (Prophet) outperform classical approaches. </w:t>
+      </w:r>
+      <w:proofErr w:type="gramStart"/>
+      <w:r>
+        <w:t>The catastrophic</w:t>
+      </w:r>
+      <w:proofErr w:type="gramEnd"/>
+      <w:r>
+        <w:t xml:space="preserve"> failure validates the need for models that can handle multiple </w:t>
+      </w:r>
+      <w:proofErr w:type="spellStart"/>
+      <w:r>
+        <w:t>seasonalities</w:t>
+      </w:r>
+      <w:proofErr w:type="spellEnd"/>
+      <w:r>
+        <w:t xml:space="preserve"> and non-linear relationships, justifying Prophet as the recommended production model.</w:t>
       </w:r>
       <w:r>
         <w:br w:type="page"/>
@@ -22831,13 +24009,7 @@
         <w:ind w:left="360" w:hanging="360"/>
       </w:pPr>
       <w:r>
-        <w:t xml:space="preserve">Compare all models’ </w:t>
-      </w:r>
-      <w:r>
-        <w:t>forecast</w:t>
-      </w:r>
-      <w:r>
-        <w:t xml:space="preserve"> performance using multiple metrics </w:t>
+        <w:t xml:space="preserve">Compare all models’ forecast performance using multiple metrics </w:t>
       </w:r>
     </w:p>
     <w:p>
@@ -22900,7 +24072,15 @@
         <w:spacing w:after="0"/>
       </w:pPr>
       <w:r>
-        <w:t>Interpretation: On average, how far off are our predictions from actual values?</w:t>
+        <w:t xml:space="preserve">Interpretation: On average, how </w:t>
+      </w:r>
+      <w:proofErr w:type="gramStart"/>
+      <w:r>
+        <w:t>far off</w:t>
+      </w:r>
+      <w:proofErr w:type="gramEnd"/>
+      <w:r>
+        <w:t xml:space="preserve"> are our predictions from actual values?</w:t>
       </w:r>
     </w:p>
     <w:p>
@@ -23901,7 +25081,15 @@
         <w:spacing w:after="0"/>
       </w:pPr>
       <w:r>
-        <w:t>Only model with positive R²: Actually explains variance (26.13%)</w:t>
+        <w:t xml:space="preserve">Only model with positive R²: </w:t>
+      </w:r>
+      <w:proofErr w:type="gramStart"/>
+      <w:r>
+        <w:t>Actually</w:t>
+      </w:r>
+      <w:proofErr w:type="gramEnd"/>
+      <w:r>
+        <w:t xml:space="preserve"> explains variance (26.13%)</w:t>
       </w:r>
     </w:p>
     <w:p>
@@ -24027,7 +25215,15 @@
         </w:numPr>
       </w:pPr>
       <w:r>
-        <w:t>Explicitly models multiple seasonalities (weekly, yearly)</w:t>
+        <w:t xml:space="preserve">Explicitly models multiple </w:t>
+      </w:r>
+      <w:proofErr w:type="spellStart"/>
+      <w:r>
+        <w:t>seasonalities</w:t>
+      </w:r>
+      <w:proofErr w:type="spellEnd"/>
+      <w:r>
+        <w:t xml:space="preserve"> (weekly, yearly)</w:t>
       </w:r>
     </w:p>
     <w:p>
@@ -24286,7 +25482,15 @@
         <w:spacing w:after="0"/>
       </w:pPr>
       <w:r>
-        <w:t>ALL periods - produces nearly flat predictions (~28,500 MW)</w:t>
+        <w:t xml:space="preserve">ALL periods - </w:t>
+      </w:r>
+      <w:proofErr w:type="gramStart"/>
+      <w:r>
+        <w:t>produces</w:t>
+      </w:r>
+      <w:proofErr w:type="gramEnd"/>
+      <w:r>
+        <w:t xml:space="preserve"> nearly flat predictions (~28,500 MW)</w:t>
       </w:r>
     </w:p>
     <w:p>
@@ -24298,7 +25502,15 @@
         <w:spacing w:after="0"/>
       </w:pPr>
       <w:r>
-        <w:t>Weekday peaks: underpredicts by 3,000-6,000 MW</w:t>
+        <w:t xml:space="preserve">Weekday peaks: underpredicts </w:t>
+      </w:r>
+      <w:proofErr w:type="gramStart"/>
+      <w:r>
+        <w:t>by</w:t>
+      </w:r>
+      <w:proofErr w:type="gramEnd"/>
+      <w:r>
+        <w:t xml:space="preserve"> 3,000-6,000 MW</w:t>
       </w:r>
     </w:p>
     <w:p>
@@ -24310,7 +25522,15 @@
         <w:spacing w:after="0"/>
       </w:pPr>
       <w:r>
-        <w:t>Weekend lows: overpredicts by 2,000-4,000 MW</w:t>
+        <w:t xml:space="preserve">Weekend lows: overpredicts </w:t>
+      </w:r>
+      <w:proofErr w:type="gramStart"/>
+      <w:r>
+        <w:t>by</w:t>
+      </w:r>
+      <w:proofErr w:type="gramEnd"/>
+      <w:r>
+        <w:t xml:space="preserve"> 2,000-4,000 MW</w:t>
       </w:r>
     </w:p>
     <w:p>
@@ -24522,7 +25742,15 @@
         <w:spacing w:after="0"/>
       </w:pPr>
       <w:r>
-        <w:t>Weekends: overpredicts by 3,000-5,000 MW</w:t>
+        <w:t xml:space="preserve">Weekends: overpredicts </w:t>
+      </w:r>
+      <w:proofErr w:type="gramStart"/>
+      <w:r>
+        <w:t>by</w:t>
+      </w:r>
+      <w:proofErr w:type="gramEnd"/>
+      <w:r>
+        <w:t xml:space="preserve"> 3,000-5,000 MW</w:t>
       </w:r>
     </w:p>
     <w:p>
@@ -24643,7 +25871,21 @@
         <w:rPr>
           <w:highlight w:val="red"/>
         </w:rPr>
-        <w:t>This need in general</w:t>
+        <w:t xml:space="preserve">This </w:t>
+      </w:r>
+      <w:proofErr w:type="gramStart"/>
+      <w:r>
+        <w:rPr>
+          <w:highlight w:val="red"/>
+        </w:rPr>
+        <w:t>need</w:t>
+      </w:r>
+      <w:proofErr w:type="gramEnd"/>
+      <w:r>
+        <w:rPr>
+          <w:highlight w:val="red"/>
+        </w:rPr>
+        <w:t xml:space="preserve"> in general</w:t>
       </w:r>
     </w:p>
     <w:p>
@@ -24865,7 +26107,15 @@
         </w:numPr>
       </w:pPr>
       <w:r>
-        <w:t>Domain mismatch - Pre-trained on diverse data, not energy-specific (R² 0.016)</w:t>
+        <w:t xml:space="preserve">Domain mismatch - </w:t>
+      </w:r>
+      <w:proofErr w:type="gramStart"/>
+      <w:r>
+        <w:t>Pre-trained</w:t>
+      </w:r>
+      <w:proofErr w:type="gramEnd"/>
+      <w:r>
+        <w:t xml:space="preserve"> on diverse data, not energy-specific (R² 0.016)</w:t>
       </w:r>
     </w:p>
     <w:p>
@@ -25066,7 +26316,15 @@
         <w:t>Formal inference</w:t>
       </w:r>
       <w:r>
-        <w:t xml:space="preserve"> - Provides statistically-grounded confidence intervals</w:t>
+        <w:t xml:space="preserve"> - Provides </w:t>
+      </w:r>
+      <w:proofErr w:type="gramStart"/>
+      <w:r>
+        <w:t>statistically-grounded</w:t>
+      </w:r>
+      <w:proofErr w:type="gramEnd"/>
+      <w:r>
+        <w:t xml:space="preserve"> confidence intervals</w:t>
       </w:r>
     </w:p>
     <w:p>
@@ -27526,7 +28784,39 @@
           <w:b/>
           <w:bCs/>
         </w:rPr>
-        <w:t>2. MIP Approach: Kellerer, Pferschy &amp; Pisinger (2004)</w:t>
+        <w:t xml:space="preserve">2. MIP Approach: Kellerer, </w:t>
+      </w:r>
+      <w:proofErr w:type="spellStart"/>
+      <w:r>
+        <w:rPr>
+          <w:b/>
+          <w:bCs/>
+        </w:rPr>
+        <w:t>Pferschy</w:t>
+      </w:r>
+      <w:proofErr w:type="spellEnd"/>
+      <w:r>
+        <w:rPr>
+          <w:b/>
+          <w:bCs/>
+        </w:rPr>
+        <w:t xml:space="preserve"> &amp; </w:t>
+      </w:r>
+      <w:proofErr w:type="spellStart"/>
+      <w:r>
+        <w:rPr>
+          <w:b/>
+          <w:bCs/>
+        </w:rPr>
+        <w:t>Pisinger</w:t>
+      </w:r>
+      <w:proofErr w:type="spellEnd"/>
+      <w:r>
+        <w:rPr>
+          <w:b/>
+          <w:bCs/>
+        </w:rPr>
+        <w:t xml:space="preserve"> (2004)</w:t>
       </w:r>
     </w:p>
     <w:p>
@@ -27738,8 +29028,21 @@
         </w:numPr>
         <w:spacing w:after="0"/>
       </w:pPr>
-      <w:r>
-        <w:t>Achieved optimal solutions on many benchmark instances</w:t>
+      <w:proofErr w:type="gramStart"/>
+      <w:r>
+        <w:t>Achieved</w:t>
+      </w:r>
+      <w:proofErr w:type="gramEnd"/>
+      <w:r>
+        <w:t xml:space="preserve"> optimal solutions on many </w:t>
+      </w:r>
+      <w:proofErr w:type="gramStart"/>
+      <w:r>
+        <w:t>benchmark</w:t>
+      </w:r>
+      <w:proofErr w:type="gramEnd"/>
+      <w:r>
+        <w:t xml:space="preserve"> instances</w:t>
       </w:r>
     </w:p>
     <w:p>
@@ -27963,7 +29266,15 @@
         <w:t>Authors:</w:t>
       </w:r>
       <w:r>
-        <w:t xml:space="preserve"> Yalcin Akçay, Halit Üster, Susan H. Xu</w:t>
+        <w:t xml:space="preserve"> Yalcin Akçay, Halit </w:t>
+      </w:r>
+      <w:proofErr w:type="spellStart"/>
+      <w:r>
+        <w:t>Üster</w:t>
+      </w:r>
+      <w:proofErr w:type="spellEnd"/>
+      <w:r>
+        <w:t>, Susan H. Xu</w:t>
       </w:r>
       <w:r>
         <w:br/>
@@ -28138,7 +29449,15 @@
         <w:t>OR-Library Multidimensional Knapsack Problem (MDKS)</w:t>
       </w:r>
       <w:r>
-        <w:t xml:space="preserve"> collection, specifically the mknapcb5.txt file. This benchmark dataset has been transformed into a realistic manufacturing production planning context for TechParts Manufacturing Corporation.</w:t>
+        <w:t xml:space="preserve"> collection, specifically the mknapcb5.txt file. This benchmark dataset has been transformed into a realistic manufacturing production planning context for </w:t>
+      </w:r>
+      <w:proofErr w:type="spellStart"/>
+      <w:r>
+        <w:t>TechParts</w:t>
+      </w:r>
+      <w:proofErr w:type="spellEnd"/>
+      <w:r>
+        <w:t xml:space="preserve"> Manufacturing Corporation.</w:t>
       </w:r>
     </w:p>
     <w:p>
@@ -28380,7 +29699,23 @@
         <w:t>Resource Name</w:t>
       </w:r>
       <w:r>
-        <w:t>: Descriptive identifier (e.g., CNC_Machine_Hours, Raw_Material_Budget_USD)</w:t>
+        <w:t xml:space="preserve">: Descriptive identifier (e.g., </w:t>
+      </w:r>
+      <w:proofErr w:type="spellStart"/>
+      <w:r>
+        <w:t>CNC_Machine_Hours</w:t>
+      </w:r>
+      <w:proofErr w:type="spellEnd"/>
+      <w:r>
+        <w:t xml:space="preserve">, </w:t>
+      </w:r>
+      <w:proofErr w:type="spellStart"/>
+      <w:r>
+        <w:t>Raw_Material_Budget_USD</w:t>
+      </w:r>
+      <w:proofErr w:type="spellEnd"/>
+      <w:r>
+        <w:t>)</w:t>
       </w:r>
     </w:p>
     <w:p>
@@ -28416,7 +29751,15 @@
         <w:t>Unit</w:t>
       </w:r>
       <w:r>
-        <w:t>: Measurement unit (hours, USD, kWh, sq_ft, pallets)</w:t>
+        <w:t xml:space="preserve">: Measurement unit (hours, USD, kWh, </w:t>
+      </w:r>
+      <w:proofErr w:type="spellStart"/>
+      <w:r>
+        <w:t>sq_ft</w:t>
+      </w:r>
+      <w:proofErr w:type="spellEnd"/>
+      <w:r>
+        <w:t>, pallets)</w:t>
       </w:r>
     </w:p>
     <w:p>
@@ -28559,7 +29902,15 @@
         <w:t>NPZ Format</w:t>
       </w:r>
       <w:r>
-        <w:t xml:space="preserve"> (.npz): Binary NumPy format for computational efficiency</w:t>
+        <w:t xml:space="preserve"> (.</w:t>
+      </w:r>
+      <w:proofErr w:type="spellStart"/>
+      <w:r>
+        <w:t>npz</w:t>
+      </w:r>
+      <w:proofErr w:type="spellEnd"/>
+      <w:r>
+        <w:t>): Binary NumPy format for computational efficiency</w:t>
       </w:r>
     </w:p>
     <w:p>
@@ -28577,7 +29928,15 @@
         <w:t>JSON Format</w:t>
       </w:r>
       <w:r>
-        <w:t xml:space="preserve"> (.json): Human-readable format for inspection and validation</w:t>
+        <w:t xml:space="preserve"> (.</w:t>
+      </w:r>
+      <w:proofErr w:type="spellStart"/>
+      <w:r>
+        <w:t>json</w:t>
+      </w:r>
+      <w:proofErr w:type="spellEnd"/>
+      <w:r>
+        <w:t>): Human-readable format for inspection and validation</w:t>
       </w:r>
     </w:p>
     <w:p/>
@@ -28624,8 +29983,13 @@
       </w:r>
     </w:p>
     <w:p>
-      <w:r>
-        <w:t xml:space="preserve">x_j </w:t>
+      <w:proofErr w:type="spellStart"/>
+      <w:r>
+        <w:t>x_j</w:t>
+      </w:r>
+      <w:proofErr w:type="spellEnd"/>
+      <w:r>
+        <w:t xml:space="preserve"> </w:t>
       </w:r>
       <w:r>
         <w:rPr>
@@ -28649,8 +30013,13 @@
           <w:numId w:val="59"/>
         </w:numPr>
       </w:pPr>
-      <w:r>
-        <w:t>x_j = 1: Product j is selected for production</w:t>
+      <w:proofErr w:type="spellStart"/>
+      <w:r>
+        <w:t>x_j</w:t>
+      </w:r>
+      <w:proofErr w:type="spellEnd"/>
+      <w:r>
+        <w:t xml:space="preserve"> = 1: Product j is selected for production</w:t>
       </w:r>
     </w:p>
     <w:p>
@@ -28660,8 +30029,13 @@
           <w:numId w:val="59"/>
         </w:numPr>
       </w:pPr>
-      <w:r>
-        <w:t>x_j = 0: Product j is not selected for production</w:t>
+      <w:proofErr w:type="spellStart"/>
+      <w:r>
+        <w:t>x_j</w:t>
+      </w:r>
+      <w:proofErr w:type="spellEnd"/>
+      <w:r>
+        <w:t xml:space="preserve"> = 0: Product j is not selected for production</w:t>
       </w:r>
     </w:p>
     <w:p>
@@ -28827,12 +30201,60 @@
     </w:p>
     <w:p>
       <w:r>
-        <w:t>For each resource i (where i = 1, 2, ..., m):</w:t>
-      </w:r>
-    </w:p>
-    <w:p>
-      <w:r>
-        <w:t>∑(r_ij × x_j) ≤ b_i    for all i = 1, ..., m</w:t>
+        <w:t xml:space="preserve">For each resource </w:t>
+      </w:r>
+      <w:proofErr w:type="spellStart"/>
+      <w:r>
+        <w:t>i</w:t>
+      </w:r>
+      <w:proofErr w:type="spellEnd"/>
+      <w:r>
+        <w:t xml:space="preserve"> (where </w:t>
+      </w:r>
+      <w:proofErr w:type="spellStart"/>
+      <w:r>
+        <w:t>i</w:t>
+      </w:r>
+      <w:proofErr w:type="spellEnd"/>
+      <w:r>
+        <w:t xml:space="preserve"> = 1, 2, ..., m):</w:t>
+      </w:r>
+    </w:p>
+    <w:p>
+      <w:r>
+        <w:t>∑(</w:t>
+      </w:r>
+      <w:proofErr w:type="spellStart"/>
+      <w:r>
+        <w:t>r_ij</w:t>
+      </w:r>
+      <w:proofErr w:type="spellEnd"/>
+      <w:r>
+        <w:t xml:space="preserve"> × </w:t>
+      </w:r>
+      <w:proofErr w:type="spellStart"/>
+      <w:r>
+        <w:t>x_j</w:t>
+      </w:r>
+      <w:proofErr w:type="spellEnd"/>
+      <w:r>
+        <w:t xml:space="preserve">) ≤ </w:t>
+      </w:r>
+      <w:proofErr w:type="spellStart"/>
+      <w:r>
+        <w:t>b_i</w:t>
+      </w:r>
+      <w:proofErr w:type="spellEnd"/>
+      <w:r>
+        <w:t xml:space="preserve">    for all </w:t>
+      </w:r>
+      <w:proofErr w:type="spellStart"/>
+      <w:r>
+        <w:t>i</w:t>
+      </w:r>
+      <w:proofErr w:type="spellEnd"/>
+      <w:r>
+        <w:t xml:space="preserve"> = 1, ..., m</w:t>
       </w:r>
     </w:p>
     <w:p>
@@ -28852,8 +30274,21 @@
           <w:numId w:val="62"/>
         </w:numPr>
       </w:pPr>
-      <w:r>
-        <w:t>r_ij: Resource i consumed by product j per unit</w:t>
+      <w:proofErr w:type="spellStart"/>
+      <w:r>
+        <w:t>r_ij</w:t>
+      </w:r>
+      <w:proofErr w:type="spellEnd"/>
+      <w:r>
+        <w:t xml:space="preserve">: Resource </w:t>
+      </w:r>
+      <w:proofErr w:type="spellStart"/>
+      <w:r>
+        <w:t>i</w:t>
+      </w:r>
+      <w:proofErr w:type="spellEnd"/>
+      <w:r>
+        <w:t xml:space="preserve"> consumed by product j per unit</w:t>
       </w:r>
     </w:p>
     <w:p>
@@ -28863,9 +30298,19 @@
           <w:numId w:val="62"/>
         </w:numPr>
       </w:pPr>
-      <w:r>
-        <w:t>b_i: Total available capacity of resource i</w:t>
-      </w:r>
+      <w:proofErr w:type="spellStart"/>
+      <w:r>
+        <w:t>b_i</w:t>
+      </w:r>
+      <w:proofErr w:type="spellEnd"/>
+      <w:r>
+        <w:t xml:space="preserve">: Total available capacity of resource </w:t>
+      </w:r>
+      <w:proofErr w:type="spellStart"/>
+      <w:r>
+        <w:t>i</w:t>
+      </w:r>
+      <w:proofErr w:type="spellEnd"/>
     </w:p>
     <w:p>
       <w:pPr>
@@ -28874,8 +30319,13 @@
           <w:numId w:val="62"/>
         </w:numPr>
       </w:pPr>
-      <w:r>
-        <w:t>x_j: Binary decision variable for product j</w:t>
+      <w:proofErr w:type="spellStart"/>
+      <w:r>
+        <w:t>x_j</w:t>
+      </w:r>
+      <w:proofErr w:type="spellEnd"/>
+      <w:r>
+        <w:t>: Binary decision variable for product j</w:t>
       </w:r>
     </w:p>
     <w:p>
@@ -28915,12 +30365,33 @@
     </w:p>
     <w:p>
       <w:r>
-        <w:t>∑(CNC_hours_per_unit[j] × x[j]) ≤ Total_CNC_Hours_Available</w:t>
-      </w:r>
-    </w:p>
-    <w:p>
-      <w:r>
-        <w:t>This ensures that the total CNC machine hours required by all selected products does not exceed available machine capacity.</w:t>
+        <w:t>∑(</w:t>
+      </w:r>
+      <w:proofErr w:type="spellStart"/>
+      <w:r>
+        <w:t>CNC_hours_per_unit</w:t>
+      </w:r>
+      <w:proofErr w:type="spellEnd"/>
+      <w:r>
+        <w:t xml:space="preserve">[j] × x[j]) ≤ </w:t>
+      </w:r>
+      <w:proofErr w:type="spellStart"/>
+      <w:r>
+        <w:t>Total_CNC_Hours_Available</w:t>
+      </w:r>
+      <w:proofErr w:type="spellEnd"/>
+    </w:p>
+    <w:p>
+      <w:r>
+        <w:t xml:space="preserve">This ensures that the total CNC machine hours required by all selected products </w:t>
+      </w:r>
+      <w:proofErr w:type="gramStart"/>
+      <w:r>
+        <w:t>does</w:t>
+      </w:r>
+      <w:proofErr w:type="gramEnd"/>
+      <w:r>
+        <w:t xml:space="preserve"> not exceed available machine capacity.</w:t>
       </w:r>
     </w:p>
     <w:p>
@@ -29613,8 +31084,13 @@
         </w:numPr>
       </w:pPr>
       <w:r>
-        <w:t>No gradient information available</w:t>
-      </w:r>
+        <w:t xml:space="preserve">No gradient information </w:t>
+      </w:r>
+      <w:proofErr w:type="gramStart"/>
+      <w:r>
+        <w:t>available</w:t>
+      </w:r>
+      <w:proofErr w:type="gramEnd"/>
     </w:p>
     <w:p>
       <w:pPr>
@@ -29941,7 +31417,15 @@
     </w:p>
     <w:p>
       <w:r>
-        <w:t>A Genetic Algorithm (GA) was implemented to solve the university course timetabling problem by evolving populations of candidate solutions over multiple generations. The implementation focuses on minimizing scheduling conflicts while satisfying hard constraints.</w:t>
+        <w:t xml:space="preserve">A Genetic Algorithm (GA) was implemented to solve the university course </w:t>
+      </w:r>
+      <w:proofErr w:type="gramStart"/>
+      <w:r>
+        <w:t>timetabling</w:t>
+      </w:r>
+      <w:proofErr w:type="gramEnd"/>
+      <w:r>
+        <w:t xml:space="preserve"> problem by evolving populations of candidate solutions over multiple generations. The implementation focuses on minimizing scheduling conflicts while satisfying hard constraints.</w:t>
       </w:r>
     </w:p>
     <w:p/>
@@ -30017,7 +31501,15 @@
         </w:numPr>
       </w:pPr>
       <w:r>
-        <w:t>Period: Integer representing the time period (1-6, corresponding to specific time blocks)</w:t>
+        <w:t xml:space="preserve">Period: Integer representing the </w:t>
+      </w:r>
+      <w:proofErr w:type="gramStart"/>
+      <w:r>
+        <w:t>time period</w:t>
+      </w:r>
+      <w:proofErr w:type="gramEnd"/>
+      <w:r>
+        <w:t xml:space="preserve"> (1-6, corresponding to specific time blocks)</w:t>
       </w:r>
     </w:p>
     <w:p>
@@ -30941,7 +32433,15 @@
     <w:p/>
     <w:p>
       <w:r>
-        <w:t>These parameters were selected based on standard GA practices and adjusted through iterative testing to achieve optimal performance for this specific timetabling problem.</w:t>
+        <w:t xml:space="preserve">These parameters were selected based on standard GA practices and adjusted through iterative testing to achieve optimal performance for this specific </w:t>
+      </w:r>
+      <w:proofErr w:type="gramStart"/>
+      <w:r>
+        <w:t>timetabling</w:t>
+      </w:r>
+      <w:proofErr w:type="gramEnd"/>
+      <w:r>
+        <w:t xml:space="preserve"> problem.</w:t>
       </w:r>
     </w:p>
     <w:p/>
@@ -31075,7 +32575,15 @@
         <w:spacing w:after="0"/>
       </w:pPr>
       <w:r>
-        <w:t>Clear convergence pattern visible as generations progress</w:t>
+        <w:t xml:space="preserve">Clear convergence </w:t>
+      </w:r>
+      <w:proofErr w:type="gramStart"/>
+      <w:r>
+        <w:t>pattern</w:t>
+      </w:r>
+      <w:proofErr w:type="gramEnd"/>
+      <w:r>
+        <w:t xml:space="preserve"> visible as generations progress</w:t>
       </w:r>
     </w:p>
     <w:p>
@@ -31111,7 +32619,15 @@
     </w:p>
     <w:p>
       <w:r>
-        <w:t>The final GA solution achieved:</w:t>
+        <w:t xml:space="preserve">The final GA solution </w:t>
+      </w:r>
+      <w:proofErr w:type="gramStart"/>
+      <w:r>
+        <w:t>achieved</w:t>
+      </w:r>
+      <w:proofErr w:type="gramEnd"/>
+      <w:r>
+        <w:t>:</w:t>
       </w:r>
     </w:p>
     <w:p>
@@ -31251,12 +32767,21 @@
       <w:r>
         <w:t xml:space="preserve"> optimization model and solved it using </w:t>
       </w:r>
+      <w:proofErr w:type="spellStart"/>
       <w:r>
         <w:rPr>
           <w:b/>
           <w:bCs/>
         </w:rPr>
-        <w:t>PuLP with CBC solver</w:t>
+        <w:t>PuLP</w:t>
+      </w:r>
+      <w:proofErr w:type="spellEnd"/>
+      <w:r>
+        <w:rPr>
+          <w:b/>
+          <w:bCs/>
+        </w:rPr>
+        <w:t xml:space="preserve"> with CBC solver</w:t>
       </w:r>
       <w:r>
         <w:t>. Then we compared the results with the Genetic Algorithm (GA).</w:t>
@@ -31299,6 +32824,7 @@
           <w:numId w:val="79"/>
         </w:numPr>
       </w:pPr>
+      <w:proofErr w:type="spellStart"/>
       <w:r>
         <w:rPr>
           <w:b/>
@@ -31306,8 +32832,17 @@
         </w:rPr>
         <w:t>x_i</w:t>
       </w:r>
-      <w:r>
-        <w:t xml:space="preserve"> = 1 if we produce product i, otherwise 0</w:t>
+      <w:proofErr w:type="spellEnd"/>
+      <w:r>
+        <w:t xml:space="preserve"> = 1 if we produce product </w:t>
+      </w:r>
+      <w:proofErr w:type="spellStart"/>
+      <w:r>
+        <w:t>i</w:t>
+      </w:r>
+      <w:proofErr w:type="spellEnd"/>
+      <w:r>
+        <w:t>, otherwise 0</w:t>
       </w:r>
     </w:p>
     <w:p>
@@ -31338,7 +32873,23 @@
     </w:p>
     <w:p>
       <w:r>
-        <w:t>Maximize Total Profit = Σ(profit_i × x_i) for all products</w:t>
+        <w:t>Maximize Total Profit = Σ(</w:t>
+      </w:r>
+      <w:proofErr w:type="spellStart"/>
+      <w:r>
+        <w:t>profit_i</w:t>
+      </w:r>
+      <w:proofErr w:type="spellEnd"/>
+      <w:r>
+        <w:t xml:space="preserve"> × </w:t>
+      </w:r>
+      <w:proofErr w:type="spellStart"/>
+      <w:r>
+        <w:t>x_i</w:t>
+      </w:r>
+      <w:proofErr w:type="spellEnd"/>
+      <w:r>
+        <w:t>) for all products</w:t>
       </w:r>
     </w:p>
     <w:p>
@@ -31363,8 +32914,29 @@
     </w:p>
     <w:p>
       <w:r>
-        <w:t>Σ(resource_usage_i × x_i) ≤ resource_capacity</w:t>
-      </w:r>
+        <w:t>Σ(</w:t>
+      </w:r>
+      <w:proofErr w:type="spellStart"/>
+      <w:r>
+        <w:t>resource_usage_i</w:t>
+      </w:r>
+      <w:proofErr w:type="spellEnd"/>
+      <w:r>
+        <w:t xml:space="preserve"> × </w:t>
+      </w:r>
+      <w:proofErr w:type="spellStart"/>
+      <w:r>
+        <w:t>x_i</w:t>
+      </w:r>
+      <w:proofErr w:type="spellEnd"/>
+      <w:r>
+        <w:t xml:space="preserve">) ≤ </w:t>
+      </w:r>
+      <w:proofErr w:type="spellStart"/>
+      <w:r>
+        <w:t>resource_capacity</w:t>
+      </w:r>
+      <w:proofErr w:type="spellEnd"/>
     </w:p>
     <w:p>
       <w:r>
@@ -31505,10 +33077,12 @@
       <w:r>
         <w:t xml:space="preserve">Use of </w:t>
       </w:r>
+      <w:proofErr w:type="spellStart"/>
       <w:r>
         <w:t>PuLP</w:t>
       </w:r>
       <w:bookmarkEnd w:id="57"/>
+      <w:proofErr w:type="spellEnd"/>
       <w:r>
         <w:t xml:space="preserve"> </w:t>
       </w:r>
@@ -31861,6 +33435,7 @@
                 <w:szCs w:val="20"/>
               </w:rPr>
             </w:pPr>
+            <w:proofErr w:type="gramStart"/>
             <w:r>
               <w:rPr>
                 <w:sz w:val="20"/>
@@ -31868,6 +33443,7 @@
               </w:rPr>
               <w:t>Near-optimal</w:t>
             </w:r>
+            <w:proofErr w:type="gramEnd"/>
           </w:p>
         </w:tc>
         <w:tc>
@@ -32154,7 +33730,15 @@
         <w:spacing w:after="0"/>
       </w:pPr>
       <w:r>
-        <w:t>Making critical strategic decisions (quarterly planning)</w:t>
+        <w:t>Making critical strategic decisions (</w:t>
+      </w:r>
+      <w:proofErr w:type="gramStart"/>
+      <w:r>
+        <w:t>quarterly</w:t>
+      </w:r>
+      <w:proofErr w:type="gramEnd"/>
+      <w:r>
+        <w:t xml:space="preserve"> planning)</w:t>
       </w:r>
     </w:p>
     <w:p>
@@ -32258,7 +33842,15 @@
     </w:p>
     <w:p>
       <w:r>
-        <w:t>For our TechParts Manufacturing problem:</w:t>
+        <w:t xml:space="preserve">For our </w:t>
+      </w:r>
+      <w:proofErr w:type="spellStart"/>
+      <w:r>
+        <w:t>TechParts</w:t>
+      </w:r>
+      <w:proofErr w:type="spellEnd"/>
+      <w:r>
+        <w:t xml:space="preserve"> Manufacturing problem:</w:t>
       </w:r>
     </w:p>
     <w:p>
@@ -32705,7 +34297,15 @@
     </w:p>
     <w:p>
       <w:r>
-        <w:t>Insight: While MIP guarantees the absolute best solution, GA came remarkably close (92% of optimal), which is often acceptable in real-world manufacturing scenarios where "good enough, fast" beats "perfect but slow."</w:t>
+        <w:t>Insight: While MIP guarantees the absolute best solution, GA came remarkably close (92</w:t>
+      </w:r>
+      <w:proofErr w:type="gramStart"/>
+      <w:r>
+        <w:t>% of</w:t>
+      </w:r>
+      <w:proofErr w:type="gramEnd"/>
+      <w:r>
+        <w:t xml:space="preserve"> optimal), which is often acceptable in real-world manufacturing scenarios where "good enough, fast" beats "perfect but slow."</w:t>
       </w:r>
     </w:p>
     <w:p/>
@@ -34283,7 +35883,23 @@
                 <w:sz w:val="20"/>
                 <w:szCs w:val="20"/>
               </w:rPr>
-              <w:t>Excellent scalability to large problems</w:t>
+              <w:t xml:space="preserve">Excellent scalability </w:t>
+            </w:r>
+            <w:proofErr w:type="gramStart"/>
+            <w:r>
+              <w:rPr>
+                <w:sz w:val="20"/>
+                <w:szCs w:val="20"/>
+              </w:rPr>
+              <w:t>to</w:t>
+            </w:r>
+            <w:proofErr w:type="gramEnd"/>
+            <w:r>
+              <w:rPr>
+                <w:sz w:val="20"/>
+                <w:szCs w:val="20"/>
+              </w:rPr>
+              <w:t xml:space="preserve"> large problems</w:t>
             </w:r>
           </w:p>
         </w:tc>
@@ -34671,7 +36287,23 @@
                 <w:sz w:val="20"/>
                 <w:szCs w:val="20"/>
               </w:rPr>
-              <w:t>Mature solvers (CPLEX, Gurobi, CBC)</w:t>
+              <w:t xml:space="preserve">Mature solvers (CPLEX, </w:t>
+            </w:r>
+            <w:proofErr w:type="spellStart"/>
+            <w:r>
+              <w:rPr>
+                <w:sz w:val="20"/>
+                <w:szCs w:val="20"/>
+              </w:rPr>
+              <w:t>Gurobi</w:t>
+            </w:r>
+            <w:proofErr w:type="spellEnd"/>
+            <w:r>
+              <w:rPr>
+                <w:sz w:val="20"/>
+                <w:szCs w:val="20"/>
+              </w:rPr>
+              <w:t>, CBC)</w:t>
             </w:r>
           </w:p>
         </w:tc>
@@ -34803,7 +36435,15 @@
         <w:spacing w:after="0"/>
       </w:pPr>
       <w:r>
-        <w:t>GA: Fast but may be overkill</w:t>
+        <w:t xml:space="preserve">GA: Fast but </w:t>
+      </w:r>
+      <w:proofErr w:type="gramStart"/>
+      <w:r>
+        <w:t>may be</w:t>
+      </w:r>
+      <w:proofErr w:type="gramEnd"/>
+      <w:r>
+        <w:t xml:space="preserve"> overkill</w:t>
       </w:r>
     </w:p>
     <w:p>
@@ -34900,7 +36540,15 @@
         <w:spacing w:after="0"/>
       </w:pPr>
       <w:r>
-        <w:t>Both methods handle easily</w:t>
+        <w:t xml:space="preserve">Both methods </w:t>
+      </w:r>
+      <w:proofErr w:type="gramStart"/>
+      <w:r>
+        <w:t>handle</w:t>
+      </w:r>
+      <w:proofErr w:type="gramEnd"/>
+      <w:r>
+        <w:t xml:space="preserve"> easily</w:t>
       </w:r>
     </w:p>
     <w:p>
@@ -35302,7 +36950,15 @@
         <w:spacing w:after="0"/>
       </w:pPr>
       <w:r>
-        <w:t>If penalty coefficients are poorly chosen, may produce infeasible solutions</w:t>
+        <w:t xml:space="preserve">If penalty coefficients are poorly chosen, </w:t>
+      </w:r>
+      <w:proofErr w:type="gramStart"/>
+      <w:r>
+        <w:t>may</w:t>
+      </w:r>
+      <w:proofErr w:type="gramEnd"/>
+      <w:r>
+        <w:t xml:space="preserve"> produce infeasible solutions</w:t>
       </w:r>
     </w:p>
     <w:p>
@@ -35364,7 +37020,15 @@
         <w:spacing w:after="0"/>
       </w:pPr>
       <w:r>
-        <w:t>Time grows exponentially - would be impractical for 1000+ products</w:t>
+        <w:t xml:space="preserve">Time grows exponentially - </w:t>
+      </w:r>
+      <w:proofErr w:type="gramStart"/>
+      <w:r>
+        <w:t>would</w:t>
+      </w:r>
+      <w:proofErr w:type="gramEnd"/>
+      <w:r>
+        <w:t xml:space="preserve"> be impractical for 1000+ products</w:t>
       </w:r>
     </w:p>
     <w:p>
@@ -35470,8 +37134,13 @@
         <w:spacing w:after="0"/>
       </w:pPr>
       <w:r>
-        <w:t>No partial production quantities allowed</w:t>
-      </w:r>
+        <w:t xml:space="preserve">No partial production quantities </w:t>
+      </w:r>
+      <w:proofErr w:type="gramStart"/>
+      <w:r>
+        <w:t>allowed</w:t>
+      </w:r>
+      <w:proofErr w:type="gramEnd"/>
     </w:p>
     <w:p>
       <w:pPr>
@@ -35965,7 +37634,23 @@
                 <w:sz w:val="20"/>
                 <w:szCs w:val="20"/>
               </w:rPr>
-              <w:t>No consideration of setup times between product switches</w:t>
+              <w:t xml:space="preserve">No consideration of </w:t>
+            </w:r>
+            <w:proofErr w:type="gramStart"/>
+            <w:r>
+              <w:rPr>
+                <w:sz w:val="20"/>
+                <w:szCs w:val="20"/>
+              </w:rPr>
+              <w:t>setup</w:t>
+            </w:r>
+            <w:proofErr w:type="gramEnd"/>
+            <w:r>
+              <w:rPr>
+                <w:sz w:val="20"/>
+                <w:szCs w:val="20"/>
+              </w:rPr>
+              <w:t xml:space="preserve"> times between product switches</w:t>
             </w:r>
           </w:p>
         </w:tc>
@@ -36386,7 +38071,15 @@
         <w:spacing w:after="0"/>
       </w:pPr>
       <w:r>
-        <w:t>Modern solvers (CPLEX, Gurobi) have built-in parallel branch-and-bound</w:t>
+        <w:t xml:space="preserve">Modern solvers (CPLEX, </w:t>
+      </w:r>
+      <w:proofErr w:type="spellStart"/>
+      <w:r>
+        <w:t>Gurobi</w:t>
+      </w:r>
+      <w:proofErr w:type="spellEnd"/>
+      <w:r>
+        <w:t>) have built-in parallel branch-and-bound</w:t>
       </w:r>
     </w:p>
     <w:p>
@@ -36517,7 +38210,15 @@
       </w:pPr>
       <w:r>
         <w:lastRenderedPageBreak/>
-        <w:t>Population-based like GA but uses velocity vectors</w:t>
+        <w:t>Population-</w:t>
+      </w:r>
+      <w:proofErr w:type="gramStart"/>
+      <w:r>
+        <w:t>based like</w:t>
+      </w:r>
+      <w:proofErr w:type="gramEnd"/>
+      <w:r>
+        <w:t xml:space="preserve"> GA but uses velocity vectors</w:t>
       </w:r>
     </w:p>
     <w:p>
@@ -36567,7 +38268,15 @@
         <w:spacing w:after="0"/>
       </w:pPr>
       <w:r>
-        <w:t>Mimics ant foraging behavior</w:t>
+        <w:t xml:space="preserve">Mimics </w:t>
+      </w:r>
+      <w:proofErr w:type="gramStart"/>
+      <w:r>
+        <w:t>ant</w:t>
+      </w:r>
+      <w:proofErr w:type="gramEnd"/>
+      <w:r>
+        <w:t xml:space="preserve"> foraging behavior</w:t>
       </w:r>
     </w:p>
     <w:p>
@@ -36849,7 +38558,15 @@
       </w:r>
       <w:r>
         <w:br/>
-        <w:t xml:space="preserve">Genetic algorithms have been effectively applied to production scheduling problems, such as job shop and flow shop scheduling, to minimize makespan and improve resource utilization. </w:t>
+        <w:t xml:space="preserve">Genetic algorithms have been effectively applied to production scheduling problems, such as job shop and flow shop scheduling, to minimize </w:t>
+      </w:r>
+      <w:proofErr w:type="spellStart"/>
+      <w:r>
+        <w:t>makespan</w:t>
+      </w:r>
+      <w:proofErr w:type="spellEnd"/>
+      <w:r>
+        <w:t xml:space="preserve"> and improve resource utilization. </w:t>
       </w:r>
     </w:p>
     <w:p>
@@ -36922,7 +38639,14 @@
       </w:r>
       <w:r>
         <w:br/>
-        <w:t xml:space="preserve">An MILP model was developed for cost optimization in multi-product multi-line production scheduling in a grain facility, considering constraints like limited storage space and shelf life of products. </w:t>
+      </w:r>
+      <w:proofErr w:type="gramStart"/>
+      <w:r>
+        <w:t>An</w:t>
+      </w:r>
+      <w:proofErr w:type="gramEnd"/>
+      <w:r>
+        <w:t xml:space="preserve"> MILP model was developed for cost optimization in multi-product multi-line production scheduling in a grain facility, considering constraints like limited storage space and shelf life of products. </w:t>
       </w:r>
     </w:p>
     <w:p>
@@ -36941,7 +38665,14 @@
       </w:r>
       <w:r>
         <w:br/>
-        <w:t xml:space="preserve">An MILP model was used to determine the optimal number of sawn timber product combinations in a sawmill, aiming to maximize profit while considering production, raw material, and purchasing costs. </w:t>
+      </w:r>
+      <w:proofErr w:type="gramStart"/>
+      <w:r>
+        <w:t>An</w:t>
+      </w:r>
+      <w:proofErr w:type="gramEnd"/>
+      <w:r>
+        <w:t xml:space="preserve"> MILP model was used to determine the optimal number of sawn timber product combinations in a sawmill, aiming to maximize profit while considering production, raw material, and purchasing costs. </w:t>
       </w:r>
     </w:p>
     <w:p>
@@ -68500,6 +70231,7 @@
   <w:style w:type="character" w:default="1" w:styleId="DefaultParagraphFont">
     <w:name w:val="Default Paragraph Font"/>
     <w:uiPriority w:val="1"/>
+    <w:semiHidden/>
     <w:unhideWhenUsed/>
   </w:style>
   <w:style w:type="table" w:default="1" w:styleId="TableNormal">
@@ -69133,7 +70865,6 @@
     <w:sig w:usb0="00000000" w:usb1="10000000" w:usb2="00000000" w:usb3="00000000" w:csb0="80000000" w:csb1="00000000"/>
   </w:font>
   <w:font w:name="Times New Roman">
-    <w:altName w:val="Times New Roman PSMT"/>
     <w:panose1 w:val="02020603050405020304"/>
     <w:charset w:val="00"/>
     <w:family w:val="roman"/>
@@ -69215,6 +70946,7 @@
     <w:rsid w:val="00264687"/>
     <w:rsid w:val="00281475"/>
     <w:rsid w:val="00286AB5"/>
+    <w:rsid w:val="003A4A62"/>
     <w:rsid w:val="005A071E"/>
     <w:rsid w:val="00631961"/>
     <w:rsid w:val="00675CE6"/>
@@ -69224,12 +70956,14 @@
     <w:rsid w:val="00806335"/>
     <w:rsid w:val="00876B6D"/>
     <w:rsid w:val="00880F12"/>
+    <w:rsid w:val="008E3E37"/>
     <w:rsid w:val="009335EB"/>
     <w:rsid w:val="0094475C"/>
     <w:rsid w:val="00AA1E08"/>
     <w:rsid w:val="00C612E8"/>
     <w:rsid w:val="00DC2D42"/>
     <w:rsid w:val="00E361F5"/>
+    <w:rsid w:val="00FB2840"/>
   </w:rsids>
   <m:mathPr>
     <m:mathFont m:val="Cambria Math"/>

</xml_diff>